<commit_message>
avanzando en el planteamiento del problema
</commit_message>
<xml_diff>
--- a/AnteProyecto.docx
+++ b/AnteProyecto.docx
@@ -1,7 +1,256 @@
 
 <file path=word/document.xml><?xml version="1.0" encoding="utf-8"?>
-<w:document xmlns:wpc="http://schemas.microsoft.com/office/word/2010/wordprocessingCanvas" xmlns:cx="http://schemas.microsoft.com/office/drawing/2014/chartex" xmlns:cx1="http://schemas.microsoft.com/office/drawing/2015/9/8/chartex" xmlns:cx2="http://schemas.microsoft.com/office/drawing/2015/10/21/chartex" xmlns:cx3="http://schemas.microsoft.com/office/drawing/2016/5/9/chartex" xmlns:cx4="http://schemas.microsoft.com/office/drawing/2016/5/10/chartex" xmlns:cx5="http://schemas.microsoft.com/office/drawing/2016/5/11/chartex" xmlns:cx6="http://schemas.microsoft.com/office/drawing/2016/5/12/chartex" xmlns:cx7="http://schemas.microsoft.com/office/drawing/2016/5/13/chartex" xmlns:cx8="http://schemas.microsoft.com/office/drawing/2016/5/14/chartex" xmlns:mc="http://schemas.openxmlformats.org/markup-compatibility/2006" xmlns:aink="http://schemas.microsoft.com/office/drawing/2016/ink" xmlns:am3d="http://schemas.microsoft.com/office/drawing/2017/model3d" xmlns:o="urn:schemas-microsoft-com:office:office" xmlns:r="http://schemas.openxmlformats.org/officeDocument/2006/relationships" xmlns:m="http://schemas.openxmlformats.org/officeDocument/2006/math" xmlns:v="urn:schemas-microsoft-com:vml" xmlns:wp14="http://schemas.microsoft.com/office/word/2010/wordprocessingDrawing" xmlns:wp="http://schemas.openxmlformats.org/drawingml/2006/wordprocessingDrawing" xmlns:w10="urn:schemas-microsoft-com:office:word" xmlns:w="http://schemas.openxmlformats.org/wordprocessingml/2006/main" xmlns:w14="http://schemas.microsoft.com/office/word/2010/wordml" xmlns:w15="http://schemas.microsoft.com/office/word/2012/wordml" xmlns:w16cid="http://schemas.microsoft.com/office/word/2016/wordml/cid" xmlns:w16se="http://schemas.microsoft.com/office/word/2015/wordml/symex" xmlns:wpg="http://schemas.microsoft.com/office/word/2010/wordprocessingGroup" xmlns:wpi="http://schemas.microsoft.com/office/word/2010/wordprocessingInk" xmlns:wne="http://schemas.microsoft.com/office/word/2006/wordml" xmlns:wps="http://schemas.microsoft.com/office/word/2010/wordprocessingShape" mc:Ignorable="w14 w15 w16se w16cid wp14">
+<w:document xmlns:wpc="http://schemas.microsoft.com/office/word/2010/wordprocessingCanvas" xmlns:cx="http://schemas.microsoft.com/office/drawing/2014/chartex" xmlns:cx1="http://schemas.microsoft.com/office/drawing/2015/9/8/chartex" xmlns:cx2="http://schemas.microsoft.com/office/drawing/2015/10/21/chartex" xmlns:mc="http://schemas.openxmlformats.org/markup-compatibility/2006" xmlns:o="urn:schemas-microsoft-com:office:office" xmlns:r="http://schemas.openxmlformats.org/officeDocument/2006/relationships" xmlns:m="http://schemas.openxmlformats.org/officeDocument/2006/math" xmlns:v="urn:schemas-microsoft-com:vml" xmlns:wp14="http://schemas.microsoft.com/office/word/2010/wordprocessingDrawing" xmlns:wp="http://schemas.openxmlformats.org/drawingml/2006/wordprocessingDrawing" xmlns:w10="urn:schemas-microsoft-com:office:word" xmlns:w="http://schemas.openxmlformats.org/wordprocessingml/2006/main" xmlns:w14="http://schemas.microsoft.com/office/word/2010/wordml" xmlns:w15="http://schemas.microsoft.com/office/word/2012/wordml" xmlns:w16se="http://schemas.microsoft.com/office/word/2015/wordml/symex" xmlns:wpg="http://schemas.microsoft.com/office/word/2010/wordprocessingGroup" xmlns:wpi="http://schemas.microsoft.com/office/word/2010/wordprocessingInk" xmlns:wne="http://schemas.microsoft.com/office/word/2006/wordml" xmlns:wps="http://schemas.microsoft.com/office/word/2010/wordprocessingShape" mc:Ignorable="w14 w15 w16se wp14">
   <w:body>
+    <w:p>
+      <w:pPr>
+        <w:rPr>
+          <w:lang w:val="es-ES"/>
+        </w:rPr>
+      </w:pPr>
+      <w:r>
+        <w:rPr>
+          <w:lang w:val="es-ES"/>
+        </w:rPr>
+        <w:t>Universidad Mariano Gálvez</w:t>
+      </w:r>
+    </w:p>
+    <w:p>
+      <w:pPr>
+        <w:rPr>
+          <w:lang w:val="es-ES"/>
+        </w:rPr>
+      </w:pPr>
+      <w:r>
+        <w:rPr>
+          <w:lang w:val="es-ES"/>
+        </w:rPr>
+        <w:t>Ingeniería en Sistemas de Información y Ciencias de la Computación</w:t>
+      </w:r>
+    </w:p>
+    <w:p>
+      <w:pPr>
+        <w:rPr>
+          <w:lang w:val="es-ES"/>
+        </w:rPr>
+      </w:pPr>
+      <w:r>
+        <w:rPr>
+          <w:lang w:val="es-ES"/>
+        </w:rPr>
+        <w:t>Noveno Ciclo</w:t>
+      </w:r>
+    </w:p>
+    <w:p>
+      <w:pPr>
+        <w:rPr>
+          <w:lang w:val="es-ES"/>
+        </w:rPr>
+      </w:pPr>
+      <w:r>
+        <w:rPr>
+          <w:lang w:val="es-ES"/>
+        </w:rPr>
+        <w:t>Proyecto de Graduación</w:t>
+      </w:r>
+    </w:p>
+    <w:p>
+      <w:pPr>
+        <w:rPr>
+          <w:lang w:val="es-ES"/>
+        </w:rPr>
+      </w:pPr>
+    </w:p>
+    <w:p>
+      <w:pPr>
+        <w:rPr>
+          <w:lang w:val="es-ES"/>
+        </w:rPr>
+      </w:pPr>
+    </w:p>
+    <w:p>
+      <w:pPr>
+        <w:rPr>
+          <w:lang w:val="es-ES"/>
+        </w:rPr>
+      </w:pPr>
+    </w:p>
+    <w:p>
+      <w:pPr>
+        <w:rPr>
+          <w:lang w:val="es-ES"/>
+        </w:rPr>
+      </w:pPr>
+    </w:p>
+    <w:p>
+      <w:pPr>
+        <w:rPr>
+          <w:lang w:val="es-ES"/>
+        </w:rPr>
+      </w:pPr>
+    </w:p>
+    <w:p>
+      <w:pPr>
+        <w:rPr>
+          <w:lang w:val="es-ES"/>
+        </w:rPr>
+      </w:pPr>
+    </w:p>
+    <w:p>
+      <w:pPr>
+        <w:rPr>
+          <w:lang w:val="es-ES"/>
+        </w:rPr>
+      </w:pPr>
+    </w:p>
+    <w:p>
+      <w:pPr>
+        <w:jc w:val="center"/>
+        <w:rPr>
+          <w:lang w:val="es-ES"/>
+        </w:rPr>
+      </w:pPr>
+      <w:r>
+        <w:rPr>
+          <w:noProof/>
+          <w:lang w:val="es-GT" w:eastAsia="es-GT"/>
+        </w:rPr>
+        <w:drawing>
+          <wp:inline distT="0" distB="0" distL="0" distR="0" wp14:anchorId="5C801990" wp14:editId="545D307F">
+            <wp:extent cx="1718376" cy="1718376"/>
+            <wp:effectExtent l="0" t="0" r="0" b="0"/>
+            <wp:docPr id="4" name="Imagen 4" descr="Resultado de imagen para logo umg"/>
+            <wp:cNvGraphicFramePr>
+              <a:graphicFrameLocks xmlns:a="http://schemas.openxmlformats.org/drawingml/2006/main" noChangeAspect="1"/>
+            </wp:cNvGraphicFramePr>
+            <a:graphic xmlns:a="http://schemas.openxmlformats.org/drawingml/2006/main">
+              <a:graphicData uri="http://schemas.openxmlformats.org/drawingml/2006/picture">
+                <pic:pic xmlns:pic="http://schemas.openxmlformats.org/drawingml/2006/picture">
+                  <pic:nvPicPr>
+                    <pic:cNvPr id="0" name="Picture 2" descr="Resultado de imagen para logo umg"/>
+                    <pic:cNvPicPr>
+                      <a:picLocks noChangeAspect="1" noChangeArrowheads="1"/>
+                    </pic:cNvPicPr>
+                  </pic:nvPicPr>
+                  <pic:blipFill>
+                    <a:blip r:embed="rId8">
+                      <a:extLst>
+                        <a:ext uri="{28A0092B-C50C-407E-A947-70E740481C1C}">
+                          <a14:useLocalDpi xmlns:a14="http://schemas.microsoft.com/office/drawing/2010/main" val="0"/>
+                        </a:ext>
+                      </a:extLst>
+                    </a:blip>
+                    <a:srcRect/>
+                    <a:stretch>
+                      <a:fillRect/>
+                    </a:stretch>
+                  </pic:blipFill>
+                  <pic:spPr bwMode="auto">
+                    <a:xfrm>
+                      <a:off x="0" y="0"/>
+                      <a:ext cx="1723019" cy="1723019"/>
+                    </a:xfrm>
+                    <a:prstGeom prst="rect">
+                      <a:avLst/>
+                    </a:prstGeom>
+                    <a:noFill/>
+                    <a:ln>
+                      <a:noFill/>
+                    </a:ln>
+                  </pic:spPr>
+                </pic:pic>
+              </a:graphicData>
+            </a:graphic>
+          </wp:inline>
+        </w:drawing>
+      </w:r>
+    </w:p>
+    <w:p>
+      <w:pPr>
+        <w:rPr>
+          <w:lang w:val="es-ES"/>
+        </w:rPr>
+      </w:pPr>
+    </w:p>
+    <w:p>
+      <w:pPr>
+        <w:rPr>
+          <w:lang w:val="es-ES"/>
+        </w:rPr>
+      </w:pPr>
+    </w:p>
+    <w:p>
+      <w:pPr>
+        <w:rPr>
+          <w:lang w:val="es-ES"/>
+        </w:rPr>
+      </w:pPr>
+    </w:p>
+    <w:p>
+      <w:pPr>
+        <w:jc w:val="center"/>
+        <w:rPr>
+          <w:lang w:val="es-ES"/>
+        </w:rPr>
+      </w:pPr>
+    </w:p>
+    <w:p>
+      <w:pPr>
+        <w:jc w:val="center"/>
+        <w:rPr>
+          <w:rStyle w:val="nfasis"/>
+        </w:rPr>
+      </w:pPr>
+      <w:r>
+        <w:rPr>
+          <w:rStyle w:val="nfasis"/>
+        </w:rPr>
+        <w:fldChar w:fldCharType="begin"/>
+      </w:r>
+      <w:r>
+        <w:rPr>
+          <w:rStyle w:val="nfasis"/>
+        </w:rPr>
+        <w:instrText xml:space="preserve"> SEQ CHAPTER \h \r 1</w:instrText>
+      </w:r>
+      <w:r>
+        <w:rPr>
+          <w:rStyle w:val="nfasis"/>
+        </w:rPr>
+        <w:fldChar w:fldCharType="end"/>
+      </w:r>
+      <w:r>
+        <w:rPr>
+          <w:rStyle w:val="nfasis"/>
+        </w:rPr>
+        <w:t>Implementación de Modelos Estadísticos para el Análisis y Predicción</w:t>
+      </w:r>
+      <w:r>
+        <w:rPr>
+          <w:rStyle w:val="nfasis"/>
+        </w:rPr>
+        <w:t xml:space="preserve"> A Través de la visualización</w:t>
+      </w:r>
+      <w:r>
+        <w:rPr>
+          <w:rStyle w:val="nfasis"/>
+        </w:rPr>
+        <w:t xml:space="preserve"> de los Datos Criminales de la Subdirección General de Operaciones del Municipio de Guatemala Departamento</w:t>
+      </w:r>
+      <w:r>
+        <w:rPr>
+          <w:rStyle w:val="nfasis"/>
+        </w:rPr>
+        <w:t xml:space="preserve"> de Guatemala mediante la Implementación del Lenguaje de Programación R</w:t>
+      </w:r>
+    </w:p>
+    <w:p>
+      <w:pPr>
+        <w:rPr>
+          <w:rStyle w:val="nfasis"/>
+        </w:rPr>
+      </w:pPr>
+    </w:p>
     <w:p>
       <w:pPr>
         <w:jc w:val="center"/>
@@ -12,42 +261,369 @@
           <w:lang w:val="es-ES"/>
         </w:rPr>
       </w:pPr>
-      <w:r>
-        <w:rPr>
-          <w:lang w:val="es-ES"/>
-        </w:rPr>
-        <w:fldChar w:fldCharType="begin"/>
-      </w:r>
-      <w:r>
-        <w:rPr>
-          <w:lang w:val="es-ES"/>
-        </w:rPr>
-        <w:instrText xml:space="preserve"> SEQ CHAPTER \h \r 1</w:instrText>
-      </w:r>
-      <w:r>
-        <w:rPr>
-          <w:lang w:val="es-ES"/>
-        </w:rPr>
-        <w:fldChar w:fldCharType="end"/>
-      </w:r>
-      <w:r>
-        <w:rPr>
-          <w:b/>
+    </w:p>
+    <w:p>
+      <w:pPr>
+        <w:jc w:val="center"/>
+        <w:rPr>
+          <w:sz w:val="36"/>
+          <w:szCs w:val="36"/>
+          <w:lang w:val="es-ES"/>
+        </w:rPr>
+      </w:pPr>
+    </w:p>
+    <w:p>
+      <w:pPr>
+        <w:jc w:val="center"/>
+        <w:rPr>
+          <w:sz w:val="36"/>
+          <w:szCs w:val="36"/>
+          <w:lang w:val="es-ES"/>
+        </w:rPr>
+      </w:pPr>
+    </w:p>
+    <w:p>
+      <w:pPr>
+        <w:jc w:val="center"/>
+        <w:rPr>
+          <w:sz w:val="36"/>
+          <w:szCs w:val="36"/>
+          <w:lang w:val="es-ES"/>
+        </w:rPr>
+      </w:pPr>
+    </w:p>
+    <w:p>
+      <w:pPr>
+        <w:rPr>
+          <w:sz w:val="36"/>
+          <w:szCs w:val="36"/>
+          <w:lang w:val="es-ES"/>
+        </w:rPr>
+      </w:pPr>
+    </w:p>
+    <w:p>
+      <w:pPr>
+        <w:jc w:val="center"/>
+        <w:rPr>
+          <w:sz w:val="36"/>
+          <w:szCs w:val="36"/>
+          <w:lang w:val="es-ES"/>
+        </w:rPr>
+      </w:pPr>
+    </w:p>
+    <w:p>
+      <w:pPr>
+        <w:jc w:val="center"/>
+        <w:rPr>
+          <w:sz w:val="36"/>
+          <w:szCs w:val="36"/>
+          <w:lang w:val="es-ES"/>
+        </w:rPr>
+      </w:pPr>
+    </w:p>
+    <w:p>
+      <w:pPr>
+        <w:jc w:val="center"/>
+        <w:rPr>
+          <w:sz w:val="36"/>
+          <w:szCs w:val="36"/>
+          <w:lang w:val="es-ES"/>
+        </w:rPr>
+      </w:pPr>
+    </w:p>
+    <w:p>
+      <w:pPr>
+        <w:jc w:val="center"/>
+        <w:rPr>
+          <w:sz w:val="36"/>
+          <w:szCs w:val="36"/>
+          <w:lang w:val="es-ES"/>
+        </w:rPr>
+      </w:pPr>
+    </w:p>
+    <w:p>
+      <w:pPr>
+        <w:jc w:val="center"/>
+        <w:rPr>
           <w:sz w:val="28"/>
           <w:szCs w:val="28"/>
           <w:lang w:val="es-ES"/>
         </w:rPr>
-        <w:t xml:space="preserve">Título del </w:t>
-      </w:r>
-      <w:r>
-        <w:rPr>
-          <w:b/>
+      </w:pPr>
+      <w:r>
+        <w:rPr>
           <w:sz w:val="28"/>
           <w:szCs w:val="28"/>
           <w:lang w:val="es-ES"/>
         </w:rPr>
-        <w:t>trabajo</w:t>
-      </w:r>
+        <w:tab/>
+      </w:r>
+    </w:p>
+    <w:p>
+      <w:pPr>
+        <w:jc w:val="right"/>
+        <w:rPr>
+          <w:sz w:val="28"/>
+          <w:szCs w:val="28"/>
+          <w:lang w:val="es-ES"/>
+        </w:rPr>
+      </w:pPr>
+      <w:r>
+        <w:rPr>
+          <w:sz w:val="28"/>
+          <w:szCs w:val="28"/>
+          <w:lang w:val="es-ES"/>
+        </w:rPr>
+        <w:t>Marcos Mauricio Rivas López</w:t>
+      </w:r>
+    </w:p>
+    <w:p>
+      <w:pPr>
+        <w:jc w:val="right"/>
+        <w:rPr>
+          <w:sz w:val="28"/>
+          <w:szCs w:val="28"/>
+          <w:lang w:val="es-ES"/>
+        </w:rPr>
+      </w:pPr>
+      <w:r>
+        <w:rPr>
+          <w:sz w:val="28"/>
+          <w:szCs w:val="28"/>
+          <w:lang w:val="es-ES"/>
+        </w:rPr>
+        <w:t>Carne: 4490-14-2309</w:t>
+      </w:r>
+    </w:p>
+    <w:p>
+      <w:pPr>
+        <w:pStyle w:val="Ttulo2"/>
+        <w:rPr>
+          <w:sz w:val="28"/>
+          <w:lang w:val="es-ES"/>
+        </w:rPr>
+      </w:pPr>
+      <w:r>
+        <w:rPr>
+          <w:lang w:val="es-ES"/>
+        </w:rPr>
+        <w:lastRenderedPageBreak/>
+        <w:t>Antecedentes</w:t>
+      </w:r>
+    </w:p>
+    <w:p>
+      <w:pPr>
+        <w:rPr>
+          <w:lang w:val="es-ES"/>
+        </w:rPr>
+      </w:pPr>
+      <w:r>
+        <w:rPr>
+          <w:lang w:val="es-ES"/>
+        </w:rPr>
+        <w:t xml:space="preserve">Existen varios estudios estadísticos realizados en Guatemala que tienen relación con datos criminales, aunque muchos de ellos solo se encargan de recolectar la información y colocarla en gráficas, ejemplos de este tipo de estudio pueden ser los reportes generados por el Instituto Nacional de Estadística, que se encargan de graficar toda la información y colocarle ciertos atributos a cada una de las gráficas </w:t>
+      </w:r>
+      <w:r>
+        <w:rPr>
+          <w:lang w:val="es-ES"/>
+        </w:rPr>
+        <w:t>como, por ejemplo, ascenso y descenso con respecto a otro periodo de tiempo, una descripción de los datos representados en dichas gráficas; ahora bien, todo esto es estadística, pero podríamos llamarle un estudio limitado ya que solo nos proporciona toda la información, que a pesar de que está ordenada no existe un ente encargado de darle sentido a todos estos datos, ya que esto permitiría saber, a parte del “qué” está pasando, el “porqué” está pasando y me</w:t>
+      </w:r>
+      <w:r>
+        <w:rPr>
+          <w:lang w:val="es-ES"/>
+        </w:rPr>
+        <w:t>jor aún el “cómo” está pasando</w:t>
+      </w:r>
+      <w:r>
+        <w:rPr>
+          <w:lang w:val="es-ES"/>
+        </w:rPr>
+        <w:t>. Existen algunos estudios guiados a resolver estas preguntas.</w:t>
+      </w:r>
+    </w:p>
+    <w:p>
+      <w:pPr>
+        <w:rPr>
+          <w:lang w:val="es-ES"/>
+        </w:rPr>
+      </w:pPr>
+    </w:p>
+    <w:p>
+      <w:pPr>
+        <w:rPr>
+          <w:lang w:val="es-ES"/>
+        </w:rPr>
+      </w:pPr>
+      <w:r>
+        <w:rPr>
+          <w:lang w:val="es-ES"/>
+        </w:rPr>
+        <w:t>ci</w:t>
+      </w:r>
+      <w:sdt>
+        <w:sdtPr>
+          <w:rPr>
+            <w:lang w:val="es-ES"/>
+          </w:rPr>
+          <w:id w:val="908503312"/>
+          <w:citation/>
+        </w:sdtPr>
+        <w:sdtEndPr/>
+        <w:sdtContent>
+          <w:r>
+            <w:rPr>
+              <w:lang w:val="es-ES"/>
+            </w:rPr>
+            <w:fldChar w:fldCharType="begin"/>
+          </w:r>
+          <w:r>
+            <w:rPr>
+              <w:lang w:val="es-GT"/>
+            </w:rPr>
+            <w:instrText xml:space="preserve"> CITATION Ste17 \l 4106 </w:instrText>
+          </w:r>
+          <w:r>
+            <w:rPr>
+              <w:lang w:val="es-ES"/>
+            </w:rPr>
+            <w:fldChar w:fldCharType="separate"/>
+          </w:r>
+          <w:r>
+            <w:rPr>
+              <w:noProof/>
+              <w:lang w:val="es-GT"/>
+            </w:rPr>
+            <w:t xml:space="preserve"> </w:t>
+          </w:r>
+          <w:r>
+            <w:rPr>
+              <w:noProof/>
+              <w:lang w:val="es-GT"/>
+            </w:rPr>
+            <w:t>(Dudley, 2017)</w:t>
+          </w:r>
+          <w:r>
+            <w:rPr>
+              <w:lang w:val="es-ES"/>
+            </w:rPr>
+            <w:fldChar w:fldCharType="end"/>
+          </w:r>
+        </w:sdtContent>
+      </w:sdt>
+      <w:r>
+        <w:rPr>
+          <w:lang w:val="es-ES"/>
+        </w:rPr>
+        <w:t xml:space="preserve"> Escribió un artículo acerca del resultado de una larga investigación llevada a cabo por la organización periodística InSight Crime, la cual presenta varios datos acerca de la cantidad de información sobre crímenes en Guat</w:t>
+      </w:r>
+      <w:r>
+        <w:rPr>
+          <w:lang w:val="es-ES"/>
+        </w:rPr>
+        <w:t>emala para tratar de determinar si el narcotráfico contribuye a las tazas altas de violencia en ciertos departamentos del país</w:t>
+      </w:r>
+      <w:r>
+        <w:rPr>
+          <w:lang w:val="es-ES"/>
+        </w:rPr>
+        <w:t xml:space="preserve">, explica por ejemplo </w:t>
+      </w:r>
+      <w:r>
+        <w:rPr>
+          <w:lang w:val="es-ES"/>
+        </w:rPr>
+        <w:t xml:space="preserve">que un 49% de los homicidios ocurridos en Guatemala pertenece a la categoría “desconocido”, </w:t>
+      </w:r>
+      <w:r>
+        <w:rPr>
+          <w:lang w:val="es-ES"/>
+        </w:rPr>
+        <w:t>siendo ésta una categoría que no nos proporciona mayor información acerca de preguntas clave para saber que pasó. Ellos mencionan que todos estos datos son recolectados por personas que no están capacitadas para el análisis del crimen</w:t>
+      </w:r>
+      <w:r>
+        <w:rPr>
+          <w:lang w:val="es-ES"/>
+        </w:rPr>
+        <w:t>,</w:t>
+      </w:r>
+      <w:r>
+        <w:rPr>
+          <w:lang w:val="es-ES"/>
+        </w:rPr>
+        <w:t xml:space="preserve"> lo que no p</w:t>
+      </w:r>
+      <w:r>
+        <w:rPr>
+          <w:lang w:val="es-ES"/>
+        </w:rPr>
+        <w:t>ermite obtener información confiable</w:t>
+      </w:r>
+      <w:r>
+        <w:rPr>
+          <w:lang w:val="es-ES"/>
+        </w:rPr>
+        <w:t xml:space="preserve"> para relacionar una gran cantidad de asesinatos a una o v</w:t>
+      </w:r>
+      <w:r>
+        <w:rPr>
+          <w:lang w:val="es-ES"/>
+        </w:rPr>
+        <w:t>arias organizaciones criminales; incluso menciona que los altos mandos de la policía nacional civil y el ministerio público reportan informaci</w:t>
+      </w:r>
+      <w:r>
+        <w:rPr>
+          <w:lang w:val="es-ES"/>
+        </w:rPr>
+        <w:t>ón inexacta y que un 75% de los homicidios ocurridos en Guatemala es por medio de un arma de fuego, a pesar de que el reporte de armas registradas con respecto a su estimado es mucho menor en Guatemala que en otros países de Centroamérica.</w:t>
+      </w:r>
+    </w:p>
+    <w:p>
+      <w:pPr>
+        <w:rPr>
+          <w:lang w:val="es-ES"/>
+        </w:rPr>
+      </w:pPr>
+    </w:p>
+    <w:p>
+      <w:pPr>
+        <w:rPr>
+          <w:lang w:val="es-ES"/>
+        </w:rPr>
+      </w:pPr>
+    </w:p>
+    <w:p>
+      <w:pPr>
+        <w:rPr>
+          <w:lang w:val="es-ES"/>
+        </w:rPr>
+      </w:pPr>
+      <w:r>
+        <w:rPr>
+          <w:lang w:val="es-ES"/>
+        </w:rPr>
+        <w:t>Causa</w:t>
+      </w:r>
+    </w:p>
+    <w:p>
+      <w:pPr>
+        <w:rPr>
+          <w:lang w:val="es-ES"/>
+        </w:rPr>
+      </w:pPr>
+      <w:r>
+        <w:rPr>
+          <w:lang w:val="es-ES"/>
+        </w:rPr>
+        <w:t>No se ha destinado presupuesto para el desarrollo de tecnologías que faciliten los procesos internos de la organización.</w:t>
+      </w:r>
+    </w:p>
+    <w:p>
+      <w:pPr>
+        <w:rPr>
+          <w:lang w:val="es-ES"/>
+        </w:rPr>
+      </w:pPr>
     </w:p>
     <w:p>
       <w:pPr>
@@ -58,36 +634,253 @@
           <w:lang w:val="es-ES"/>
         </w:rPr>
       </w:pPr>
-    </w:p>
-    <w:p>
-      <w:pPr>
-        <w:jc w:val="center"/>
+      <w:r>
         <w:rPr>
           <w:sz w:val="36"/>
           <w:szCs w:val="36"/>
           <w:lang w:val="es-ES"/>
         </w:rPr>
-      </w:pPr>
-    </w:p>
-    <w:p>
-      <w:pPr>
-        <w:jc w:val="center"/>
+        <w:t>Problema</w:t>
+      </w:r>
+    </w:p>
+    <w:p>
+      <w:pPr>
         <w:rPr>
           <w:sz w:val="36"/>
           <w:szCs w:val="36"/>
           <w:lang w:val="es-ES"/>
         </w:rPr>
       </w:pPr>
-    </w:p>
-    <w:p>
-      <w:pPr>
-        <w:jc w:val="center"/>
+      <w:r>
         <w:rPr>
           <w:sz w:val="36"/>
           <w:szCs w:val="36"/>
           <w:lang w:val="es-ES"/>
         </w:rPr>
-      </w:pPr>
+        <w:t>No existe una herramienta específica para el almacenamiento y  visualización de los datos estadísticos de una manera sencilla y eficaz</w:t>
+      </w:r>
+    </w:p>
+    <w:p>
+      <w:pPr>
+        <w:rPr>
+          <w:sz w:val="36"/>
+          <w:szCs w:val="36"/>
+          <w:lang w:val="es-ES"/>
+        </w:rPr>
+      </w:pPr>
+    </w:p>
+    <w:p>
+      <w:pPr>
+        <w:rPr>
+          <w:sz w:val="36"/>
+          <w:szCs w:val="36"/>
+          <w:lang w:val="es-ES"/>
+        </w:rPr>
+      </w:pPr>
+      <w:r>
+        <w:rPr>
+          <w:sz w:val="36"/>
+          <w:szCs w:val="36"/>
+          <w:lang w:val="es-ES"/>
+        </w:rPr>
+        <w:t>Consecuencia</w:t>
+      </w:r>
+    </w:p>
+    <w:p>
+      <w:pPr>
+        <w:rPr>
+          <w:sz w:val="36"/>
+          <w:szCs w:val="36"/>
+          <w:lang w:val="es-ES"/>
+        </w:rPr>
+      </w:pPr>
+      <w:r>
+        <w:rPr>
+          <w:sz w:val="36"/>
+          <w:szCs w:val="36"/>
+          <w:lang w:val="es-ES"/>
+        </w:rPr>
+        <w:t>El ingreso y tratamiento de los datos es muy tardío y difícil de interpretar</w:t>
+      </w:r>
+    </w:p>
+    <w:p>
+      <w:pPr>
+        <w:rPr>
+          <w:sz w:val="36"/>
+          <w:szCs w:val="36"/>
+          <w:lang w:val="es-ES"/>
+        </w:rPr>
+      </w:pPr>
+    </w:p>
+    <w:p>
+      <w:pPr>
+        <w:rPr>
+          <w:sz w:val="36"/>
+          <w:szCs w:val="36"/>
+          <w:lang w:val="es-ES"/>
+        </w:rPr>
+      </w:pPr>
+      <w:r>
+        <w:rPr>
+          <w:sz w:val="36"/>
+          <w:szCs w:val="36"/>
+          <w:lang w:val="es-ES"/>
+        </w:rPr>
+        <w:lastRenderedPageBreak/>
+        <w:t>¿Qué puedo hacer?</w:t>
+      </w:r>
+    </w:p>
+    <w:p>
+      <w:pPr>
+        <w:rPr>
+          <w:sz w:val="36"/>
+          <w:szCs w:val="36"/>
+          <w:lang w:val="es-ES"/>
+        </w:rPr>
+      </w:pPr>
+      <w:r>
+        <w:rPr>
+          <w:sz w:val="36"/>
+          <w:szCs w:val="36"/>
+          <w:lang w:val="es-ES"/>
+        </w:rPr>
+        <w:t>Desarrollar un software para facilitar la interpretación de los datos estadísticos</w:t>
+      </w:r>
+    </w:p>
+    <w:p>
+      <w:pPr>
+        <w:rPr>
+          <w:sz w:val="36"/>
+          <w:szCs w:val="36"/>
+          <w:lang w:val="es-ES"/>
+        </w:rPr>
+      </w:pPr>
+    </w:p>
+    <w:p>
+      <w:pPr>
+        <w:jc w:val="center"/>
+        <w:rPr>
+          <w:sz w:val="36"/>
+          <w:szCs w:val="36"/>
+          <w:lang w:val="es-ES"/>
+        </w:rPr>
+      </w:pPr>
+    </w:p>
+    <w:p>
+      <w:pPr>
+        <w:jc w:val="center"/>
+        <w:rPr>
+          <w:sz w:val="36"/>
+          <w:szCs w:val="36"/>
+          <w:lang w:val="es-ES"/>
+        </w:rPr>
+      </w:pPr>
+    </w:p>
+    <w:p>
+      <w:pPr>
+        <w:jc w:val="center"/>
+        <w:rPr>
+          <w:sz w:val="36"/>
+          <w:szCs w:val="36"/>
+          <w:lang w:val="es-ES"/>
+        </w:rPr>
+      </w:pPr>
+    </w:p>
+    <w:p>
+      <w:pPr>
+        <w:pStyle w:val="Ttulo1"/>
+        <w:rPr>
+          <w:lang w:val="es-ES"/>
+        </w:rPr>
+      </w:pPr>
+      <w:r>
+        <w:rPr>
+          <w:lang w:val="es-ES"/>
+        </w:rPr>
+        <w:t>Planteamiento del Problema</w:t>
+      </w:r>
+    </w:p>
+    <w:p>
+      <w:pPr>
+        <w:pStyle w:val="Prrafodelista"/>
+        <w:rPr>
+          <w:lang w:val="es-ES"/>
+        </w:rPr>
+      </w:pPr>
+      <w:r>
+        <w:rPr>
+          <w:lang w:val="es-ES"/>
+        </w:rPr>
+        <w:t>A nivel Latinoamérica</w:t>
+      </w:r>
+      <w:r>
+        <w:rPr>
+          <w:lang w:val="es-ES"/>
+        </w:rPr>
+        <w:t xml:space="preserve"> </w:t>
+      </w:r>
+      <w:r>
+        <w:rPr>
+          <w:lang w:val="es-ES"/>
+        </w:rPr>
+        <w:t>ocurre que la implementación de tecnología en los procesos de las distintas instituciones es muy escaza, ya que la prioridad de muchos países es cubrir las necesidades básicas antes que la tecnología, por lo que, si nos orientamos más en herramientas de software para la recolección y tratamiento de datos estadísticos los resultados serán aún mas bajos.</w:t>
+      </w:r>
+    </w:p>
+    <w:p>
+      <w:pPr>
+        <w:pStyle w:val="Prrafodelista"/>
+        <w:rPr>
+          <w:lang w:val="es-ES"/>
+        </w:rPr>
+      </w:pPr>
+    </w:p>
+    <w:p>
+      <w:pPr>
+        <w:pStyle w:val="Prrafodelista"/>
+        <w:rPr>
+          <w:lang w:val="es-ES"/>
+        </w:rPr>
+      </w:pPr>
+      <w:r>
+        <w:rPr>
+          <w:lang w:val="es-ES"/>
+        </w:rPr>
+        <w:t>Así mismo en Guatemala específicamente en el departamento de Guatemala</w:t>
+      </w:r>
+      <w:r>
+        <w:rPr>
+          <w:lang w:val="es-ES"/>
+        </w:rPr>
+        <w:t xml:space="preserve"> existen diferentes organizaciones gubernamentales y no gubernamentales que se dedican a realizar estudios estadísticos en diferentes partes del país y se observa que no cuentan con una herramienta especializada para facilitar la visualizació</w:t>
+      </w:r>
+      <w:r>
+        <w:rPr>
+          <w:lang w:val="es-ES"/>
+        </w:rPr>
+        <w:t>n de los resultados.</w:t>
+      </w:r>
+    </w:p>
+    <w:p>
+      <w:pPr>
+        <w:pStyle w:val="Prrafodelista"/>
+        <w:rPr>
+          <w:lang w:val="es-ES"/>
+        </w:rPr>
+      </w:pPr>
+    </w:p>
+    <w:p>
+      <w:pPr>
+        <w:pStyle w:val="Prrafodelista"/>
+        <w:rPr>
+          <w:lang w:val="es-ES"/>
+        </w:rPr>
+      </w:pPr>
+      <w:r>
+        <w:rPr>
+          <w:lang w:val="es-ES"/>
+        </w:rPr>
+        <w:t xml:space="preserve">En la Subdirección General de Operaciones de la Policía Nacional Civil que se encuentra ubicada en el departamento de </w:t>
+      </w:r>
       <w:bookmarkStart w:id="0" w:name="_GoBack"/>
       <w:bookmarkEnd w:id="0"/>
     </w:p>
@@ -103,332 +896,925 @@
     </w:p>
     <w:p>
       <w:pPr>
-        <w:jc w:val="center"/>
-        <w:rPr>
-          <w:sz w:val="36"/>
-          <w:szCs w:val="36"/>
-          <w:lang w:val="es-ES"/>
-        </w:rPr>
-      </w:pPr>
-    </w:p>
-    <w:p>
-      <w:pPr>
-        <w:jc w:val="center"/>
-        <w:rPr>
-          <w:sz w:val="36"/>
-          <w:szCs w:val="36"/>
-          <w:lang w:val="es-ES"/>
-        </w:rPr>
-      </w:pPr>
-    </w:p>
-    <w:p>
-      <w:pPr>
-        <w:jc w:val="center"/>
-        <w:rPr>
-          <w:sz w:val="36"/>
-          <w:szCs w:val="36"/>
-          <w:lang w:val="es-ES"/>
-        </w:rPr>
-      </w:pPr>
-    </w:p>
-    <w:p>
-      <w:pPr>
-        <w:jc w:val="center"/>
-        <w:rPr>
-          <w:sz w:val="36"/>
-          <w:szCs w:val="36"/>
-          <w:lang w:val="es-ES"/>
-        </w:rPr>
-      </w:pPr>
-    </w:p>
-    <w:p>
-      <w:pPr>
-        <w:jc w:val="center"/>
-        <w:rPr>
-          <w:sz w:val="28"/>
-          <w:szCs w:val="28"/>
-          <w:lang w:val="es-ES"/>
-        </w:rPr>
-      </w:pPr>
-      <w:r>
-        <w:rPr>
-          <w:sz w:val="28"/>
-          <w:szCs w:val="28"/>
-          <w:lang w:val="es-ES"/>
-        </w:rPr>
-        <w:tab/>
-      </w:r>
-    </w:p>
-    <w:p>
-      <w:pPr>
-        <w:jc w:val="center"/>
-        <w:rPr>
-          <w:sz w:val="28"/>
-          <w:szCs w:val="28"/>
-          <w:lang w:val="es-ES"/>
-        </w:rPr>
-      </w:pPr>
-    </w:p>
-    <w:p>
-      <w:pPr>
-        <w:jc w:val="center"/>
-        <w:rPr>
-          <w:sz w:val="36"/>
-          <w:szCs w:val="36"/>
-          <w:lang w:val="es-ES"/>
-        </w:rPr>
-      </w:pPr>
-    </w:p>
-    <w:p>
-      <w:pPr>
-        <w:jc w:val="center"/>
-        <w:rPr>
-          <w:sz w:val="36"/>
-          <w:szCs w:val="36"/>
-          <w:lang w:val="es-ES"/>
-        </w:rPr>
-      </w:pPr>
-    </w:p>
-    <w:p>
-      <w:pPr>
-        <w:jc w:val="center"/>
-        <w:rPr>
-          <w:sz w:val="36"/>
-          <w:szCs w:val="36"/>
-          <w:lang w:val="es-ES"/>
-        </w:rPr>
-      </w:pPr>
-    </w:p>
-    <w:p>
-      <w:pPr>
-        <w:jc w:val="center"/>
-        <w:rPr>
-          <w:sz w:val="36"/>
-          <w:szCs w:val="36"/>
-          <w:lang w:val="es-ES"/>
-        </w:rPr>
-      </w:pPr>
-    </w:p>
-    <w:p>
-      <w:pPr>
-        <w:jc w:val="center"/>
-        <w:rPr>
-          <w:sz w:val="36"/>
-          <w:szCs w:val="36"/>
-          <w:lang w:val="es-ES"/>
-        </w:rPr>
-      </w:pPr>
-    </w:p>
-    <w:p>
-      <w:pPr>
-        <w:rPr>
-          <w:sz w:val="36"/>
-          <w:szCs w:val="36"/>
-          <w:lang w:val="es-ES"/>
-        </w:rPr>
-      </w:pPr>
-    </w:p>
-    <w:p>
-      <w:pPr>
-        <w:jc w:val="center"/>
-        <w:rPr>
-          <w:sz w:val="36"/>
-          <w:szCs w:val="36"/>
-          <w:lang w:val="es-ES"/>
-        </w:rPr>
-      </w:pPr>
-    </w:p>
-    <w:p>
-      <w:pPr>
-        <w:jc w:val="center"/>
-        <w:rPr>
-          <w:sz w:val="36"/>
-          <w:szCs w:val="36"/>
-          <w:lang w:val="es-ES"/>
-        </w:rPr>
-      </w:pPr>
-    </w:p>
-    <w:p>
-      <w:pPr>
-        <w:jc w:val="center"/>
-        <w:rPr>
-          <w:sz w:val="36"/>
-          <w:szCs w:val="36"/>
-          <w:lang w:val="es-ES"/>
-        </w:rPr>
-      </w:pPr>
-    </w:p>
-    <w:p>
-      <w:pPr>
-        <w:jc w:val="center"/>
-        <w:rPr>
-          <w:sz w:val="36"/>
-          <w:szCs w:val="36"/>
-          <w:lang w:val="es-ES"/>
-        </w:rPr>
-      </w:pPr>
-    </w:p>
-    <w:p>
-      <w:pPr>
-        <w:jc w:val="center"/>
-        <w:rPr>
-          <w:sz w:val="36"/>
-          <w:szCs w:val="36"/>
-          <w:lang w:val="es-ES"/>
-        </w:rPr>
-      </w:pPr>
-    </w:p>
-    <w:p>
-      <w:pPr>
-        <w:jc w:val="center"/>
-        <w:rPr>
-          <w:sz w:val="28"/>
-          <w:szCs w:val="28"/>
-          <w:lang w:val="es-ES"/>
-        </w:rPr>
-      </w:pPr>
-      <w:r>
-        <w:rPr>
-          <w:sz w:val="28"/>
-          <w:szCs w:val="28"/>
-          <w:lang w:val="es-ES"/>
-        </w:rPr>
-        <w:tab/>
-        <w:t xml:space="preserve">Cristian Rojas &amp; Miguel </w:t>
-      </w:r>
-      <w:r>
-        <w:rPr>
-          <w:sz w:val="28"/>
-          <w:szCs w:val="28"/>
-          <w:lang w:val="es-ES"/>
-        </w:rPr>
-        <w:t>Gutiérrez</w:t>
-      </w:r>
-      <w:r>
-        <w:rPr>
-          <w:sz w:val="28"/>
-          <w:szCs w:val="28"/>
-          <w:lang w:val="es-ES"/>
-        </w:rPr>
-        <w:t>.</w:t>
-      </w:r>
-    </w:p>
-    <w:p>
-      <w:pPr>
-        <w:jc w:val="center"/>
-        <w:rPr>
-          <w:sz w:val="36"/>
-          <w:szCs w:val="36"/>
-          <w:lang w:val="es-ES"/>
-        </w:rPr>
-      </w:pPr>
-      <w:r>
-        <w:rPr>
-          <w:sz w:val="28"/>
-          <w:szCs w:val="28"/>
-          <w:lang w:val="es-ES"/>
-        </w:rPr>
-        <w:tab/>
-        <w:t>Enero 2015.</w:t>
-      </w:r>
-    </w:p>
-    <w:p>
-      <w:pPr>
-        <w:jc w:val="center"/>
-        <w:rPr>
-          <w:sz w:val="36"/>
-          <w:szCs w:val="36"/>
-          <w:lang w:val="es-ES"/>
-        </w:rPr>
-      </w:pPr>
-    </w:p>
-    <w:p>
-      <w:pPr>
-        <w:jc w:val="center"/>
-        <w:rPr>
-          <w:sz w:val="28"/>
-          <w:szCs w:val="28"/>
-          <w:lang w:val="es-ES"/>
-        </w:rPr>
-      </w:pPr>
-      <w:r>
-        <w:rPr>
-          <w:sz w:val="28"/>
-          <w:szCs w:val="28"/>
-          <w:lang w:val="es-ES"/>
-        </w:rPr>
-        <w:t>Nombre de la institución.</w:t>
-      </w:r>
-    </w:p>
-    <w:p>
-      <w:pPr>
-        <w:jc w:val="center"/>
-        <w:rPr>
-          <w:sz w:val="28"/>
-          <w:szCs w:val="28"/>
-          <w:lang w:val="es-ES"/>
-        </w:rPr>
-      </w:pPr>
-      <w:r>
-        <w:rPr>
-          <w:sz w:val="28"/>
-          <w:szCs w:val="28"/>
-          <w:lang w:val="es-ES"/>
-        </w:rPr>
-        <w:t xml:space="preserve">Nombre del departamento. </w:t>
-      </w:r>
-    </w:p>
-    <w:p>
-      <w:pPr>
-        <w:jc w:val="center"/>
-        <w:rPr>
-          <w:sz w:val="28"/>
-          <w:szCs w:val="28"/>
-          <w:lang w:val="es-ES"/>
-        </w:rPr>
-      </w:pPr>
-      <w:r>
-        <w:rPr>
-          <w:sz w:val="28"/>
-          <w:szCs w:val="28"/>
-          <w:lang w:val="es-ES"/>
-        </w:rPr>
-        <w:t>Nombre de la asignatura</w:t>
-      </w:r>
-    </w:p>
-    <w:p>
-      <w:pPr>
-        <w:rPr>
-          <w:sz w:val="36"/>
-          <w:szCs w:val="36"/>
-          <w:lang w:val="es-ES"/>
-        </w:rPr>
-      </w:pPr>
-      <w:r>
-        <w:rPr>
-          <w:sz w:val="36"/>
-          <w:szCs w:val="36"/>
-          <w:lang w:val="es-ES"/>
-        </w:rPr>
-        <w:br w:type="page"/>
-      </w:r>
-    </w:p>
-    <w:p>
-      <w:pPr>
-        <w:jc w:val="center"/>
-        <w:rPr>
-          <w:sz w:val="36"/>
-          <w:szCs w:val="36"/>
-          <w:lang w:val="es-ES"/>
-        </w:rPr>
-      </w:pPr>
-    </w:p>
-    <w:p>
-      <w:pPr>
-        <w:jc w:val="center"/>
-        <w:rPr>
-          <w:sz w:val="36"/>
-          <w:szCs w:val="36"/>
+        <w:pStyle w:val="Ttulo2"/>
+        <w:rPr>
+          <w:lang w:val="es-ES"/>
+        </w:rPr>
+      </w:pPr>
+      <w:r>
+        <w:rPr>
+          <w:lang w:val="es-ES"/>
+        </w:rPr>
+        <w:t>JUSTIFICACIÓN</w:t>
+      </w:r>
+    </w:p>
+    <w:p>
+      <w:pPr>
+        <w:rPr>
+          <w:lang w:val="es-ES"/>
+        </w:rPr>
+      </w:pPr>
+      <w:r>
+        <w:rPr>
+          <w:lang w:val="es-ES"/>
+        </w:rPr>
+        <w:t>La falta de información criminal concreta en Guatemala causa una angustia en las personas que son víctimas de los diferentes hechos criminales ocurridos en el país ya que saben que es muy probable que nunca se llegue a dar con el culpable, a la vez causa miedo en las personas que viven en zonas de alta criminalidad ya que los diferentes grupos criminales como pandillas o estructuras que pertenecen a la categoría denominada crimen organizado poseen mucho poder y ni siquiera la policía puede actuar para que las diferentes operaciones de estos grupos termine.</w:t>
+      </w:r>
+    </w:p>
+    <w:p>
+      <w:pPr>
+        <w:rPr>
+          <w:lang w:val="es-ES"/>
+        </w:rPr>
+      </w:pPr>
+    </w:p>
+    <w:p>
+      <w:pPr>
+        <w:rPr>
+          <w:lang w:val="es-ES"/>
+        </w:rPr>
+      </w:pPr>
+      <w:r>
+        <w:rPr>
+          <w:lang w:val="es-ES"/>
+        </w:rPr>
+        <w:t>Es necesario darle una solución a este problema, existen varias posibilidades, pero para cada una de ellas se tienen que ir e</w:t>
+      </w:r>
+      <w:r>
+        <w:rPr>
+          <w:lang w:val="es-ES"/>
+        </w:rPr>
+        <w:t>valuando diferentes factores para prevenir fallar en el intento, uno de los principales factores es la falta de colaboración de los empleados de las organizaciones que recolectan datos criminales para que ejecuten su trabajo de la mejor manera, aunque puede existir una falla no en los empleados si no en los procesos, para verificar esto se necesitaría una evaluación a la organización lo que se sabe que también sería tardío y costoso.</w:t>
+      </w:r>
+    </w:p>
+    <w:p>
+      <w:pPr>
+        <w:rPr>
+          <w:lang w:val="es-ES"/>
+        </w:rPr>
+      </w:pPr>
+    </w:p>
+    <w:p>
+      <w:pPr>
+        <w:rPr>
+          <w:lang w:val="es-ES"/>
+        </w:rPr>
+      </w:pPr>
+      <w:r>
+        <w:rPr>
+          <w:lang w:val="es-ES"/>
+        </w:rPr>
+        <w:t xml:space="preserve">Lo que necesitamos es un proceso para convertir todos estos datos estadísticos en </w:t>
+      </w:r>
+      <w:r>
+        <w:rPr>
+          <w:lang w:val="es-ES"/>
+        </w:rPr>
+        <w:t xml:space="preserve">respuestas hacia preguntas </w:t>
+      </w:r>
+      <w:r>
+        <w:rPr>
+          <w:lang w:val="es-ES"/>
+        </w:rPr>
+        <w:t xml:space="preserve">que son necesarias de responder, porque conforme más preguntas se vayan respondiendo, mejor conoceremos la situación criminal actual en el país, por lo que, en este caso </w:t>
+      </w:r>
+      <w:r>
+        <w:rPr>
+          <w:lang w:val="es-ES"/>
+        </w:rPr>
+        <w:lastRenderedPageBreak/>
+        <w:t xml:space="preserve">la mejor solución es un sistema informático que basado en la recolección y procesamiento de los diferentes </w:t>
+      </w:r>
+      <w:r>
+        <w:rPr>
+          <w:lang w:val="es-ES"/>
+        </w:rPr>
+        <w:t>datos les aplique procesos estadísticos para generar respuestas e incluso predecir tendencias criminales, este tipo de solución sería de bajo costo en comparación al costo de contratar una serie de empleados que realicen estos procesos de una manera manual, y sin la posibilidad de reutilizar procesos para aplicar estadística a diferentes conjuntos de datos; fue por estos factores que se escogió este tipo de solución.</w:t>
+      </w:r>
+    </w:p>
+    <w:p>
+      <w:pPr>
+        <w:rPr>
+          <w:lang w:val="es-ES"/>
+        </w:rPr>
+      </w:pPr>
+    </w:p>
+    <w:p>
+      <w:pPr>
+        <w:rPr>
+          <w:lang w:val="es-ES"/>
+        </w:rPr>
+      </w:pPr>
+    </w:p>
+    <w:p>
+      <w:pPr>
+        <w:rPr>
+          <w:lang w:val="es-ES"/>
+        </w:rPr>
+      </w:pPr>
+    </w:p>
+    <w:p>
+      <w:pPr>
+        <w:rPr>
+          <w:lang w:val="es-ES"/>
+        </w:rPr>
+      </w:pPr>
+    </w:p>
+    <w:p>
+      <w:pPr>
+        <w:rPr>
+          <w:lang w:val="es-ES"/>
+        </w:rPr>
+      </w:pPr>
+    </w:p>
+    <w:p>
+      <w:pPr>
+        <w:rPr>
+          <w:lang w:val="es-ES"/>
+        </w:rPr>
+      </w:pPr>
+    </w:p>
+    <w:p>
+      <w:pPr>
+        <w:rPr>
+          <w:lang w:val="es-ES"/>
+        </w:rPr>
+      </w:pPr>
+    </w:p>
+    <w:p>
+      <w:pPr>
+        <w:rPr>
+          <w:lang w:val="es-ES"/>
+        </w:rPr>
+      </w:pPr>
+    </w:p>
+    <w:p>
+      <w:pPr>
+        <w:rPr>
+          <w:lang w:val="es-ES"/>
+        </w:rPr>
+      </w:pPr>
+    </w:p>
+    <w:p>
+      <w:pPr>
+        <w:rPr>
+          <w:lang w:val="es-ES"/>
+        </w:rPr>
+      </w:pPr>
+    </w:p>
+    <w:p>
+      <w:pPr>
+        <w:rPr>
+          <w:lang w:val="es-ES"/>
+        </w:rPr>
+      </w:pPr>
+    </w:p>
+    <w:p>
+      <w:pPr>
+        <w:rPr>
+          <w:lang w:val="es-ES"/>
+        </w:rPr>
+      </w:pPr>
+    </w:p>
+    <w:p>
+      <w:pPr>
+        <w:rPr>
+          <w:lang w:val="es-ES"/>
+        </w:rPr>
+      </w:pPr>
+    </w:p>
+    <w:p>
+      <w:pPr>
+        <w:rPr>
+          <w:lang w:val="es-ES"/>
+        </w:rPr>
+      </w:pPr>
+    </w:p>
+    <w:p>
+      <w:pPr>
+        <w:rPr>
+          <w:lang w:val="es-ES"/>
+        </w:rPr>
+      </w:pPr>
+    </w:p>
+    <w:p>
+      <w:pPr>
+        <w:rPr>
+          <w:lang w:val="es-ES"/>
+        </w:rPr>
+      </w:pPr>
+    </w:p>
+    <w:p>
+      <w:pPr>
+        <w:rPr>
+          <w:lang w:val="es-ES"/>
+        </w:rPr>
+      </w:pPr>
+    </w:p>
+    <w:p>
+      <w:pPr>
+        <w:rPr>
+          <w:lang w:val="es-ES"/>
+        </w:rPr>
+      </w:pPr>
+    </w:p>
+    <w:p>
+      <w:pPr>
+        <w:rPr>
+          <w:lang w:val="es-ES"/>
+        </w:rPr>
+      </w:pPr>
+    </w:p>
+    <w:p>
+      <w:pPr>
+        <w:rPr>
+          <w:lang w:val="es-ES"/>
+        </w:rPr>
+      </w:pPr>
+    </w:p>
+    <w:p>
+      <w:pPr>
+        <w:rPr>
+          <w:lang w:val="es-ES"/>
+        </w:rPr>
+      </w:pPr>
+    </w:p>
+    <w:p>
+      <w:pPr>
+        <w:pStyle w:val="Ttulo2"/>
+        <w:rPr>
+          <w:lang w:val="es-ES"/>
+        </w:rPr>
+      </w:pPr>
+      <w:r>
+        <w:rPr>
+          <w:lang w:val="es-ES"/>
+        </w:rPr>
+        <w:t>SUPUESTOS Y EXPECTATIVAS DEL TEMA</w:t>
+      </w:r>
+    </w:p>
+    <w:p>
+      <w:pPr>
+        <w:pStyle w:val="Ttulo3"/>
+      </w:pPr>
+      <w:r>
+        <w:t>Supuestos</w:t>
+      </w:r>
+    </w:p>
+    <w:p>
+      <w:pPr>
+        <w:rPr>
+          <w:lang w:val="es-ES"/>
+        </w:rPr>
+      </w:pPr>
+      <w:r>
+        <w:rPr>
+          <w:lang w:val="es-ES"/>
+        </w:rPr>
+        <w:t>Los supuestos que se tienen para el desarrollo del presente proyecto de investigación son:</w:t>
+      </w:r>
+    </w:p>
+    <w:p>
+      <w:pPr>
+        <w:pStyle w:val="Prrafodelista"/>
+        <w:numPr>
+          <w:ilvl w:val="0"/>
+          <w:numId w:val="13"/>
+        </w:numPr>
+        <w:rPr>
+          <w:lang w:val="es-ES"/>
+        </w:rPr>
+      </w:pPr>
+      <w:r>
+        <w:rPr>
+          <w:lang w:val="es-ES"/>
+        </w:rPr>
+        <w:t xml:space="preserve">Se contarán con múltiples series de datos en formato de Excel para la realización de pruebas. </w:t>
+      </w:r>
+    </w:p>
+    <w:p>
+      <w:pPr>
+        <w:pStyle w:val="Prrafodelista"/>
+        <w:numPr>
+          <w:ilvl w:val="0"/>
+          <w:numId w:val="13"/>
+        </w:numPr>
+        <w:rPr>
+          <w:lang w:val="es-ES"/>
+        </w:rPr>
+      </w:pPr>
+      <w:r>
+        <w:rPr>
+          <w:lang w:val="es-ES"/>
+        </w:rPr>
+        <w:t>El presente trabajo de investigación será guiado por 2 profesionales del área de sistemas y el área de investigación.</w:t>
+      </w:r>
+    </w:p>
+    <w:p>
+      <w:pPr>
+        <w:rPr>
+          <w:lang w:val="es-ES"/>
+        </w:rPr>
+      </w:pPr>
+    </w:p>
+    <w:p>
+      <w:pPr>
+        <w:pStyle w:val="Ttulo2"/>
+        <w:rPr>
+          <w:lang w:val="es-ES"/>
+        </w:rPr>
+      </w:pPr>
+      <w:r>
+        <w:rPr>
+          <w:lang w:val="es-ES"/>
+        </w:rPr>
+        <w:t>Expectativas</w:t>
+      </w:r>
+    </w:p>
+    <w:p>
+      <w:pPr>
+        <w:rPr>
+          <w:lang w:val="es-ES"/>
+        </w:rPr>
+      </w:pPr>
+      <w:r>
+        <w:rPr>
+          <w:lang w:val="es-ES"/>
+        </w:rPr>
+        <w:t>Se espera que este sistema ayuda a resolver preguntas claves para la aclaración de tendencias criminales en el país y que la mejora en estos procesos ayude a:</w:t>
+      </w:r>
+    </w:p>
+    <w:p>
+      <w:pPr>
+        <w:rPr>
+          <w:lang w:val="es-ES"/>
+        </w:rPr>
+      </w:pPr>
+    </w:p>
+    <w:p>
+      <w:pPr>
+        <w:pStyle w:val="Prrafodelista"/>
+        <w:numPr>
+          <w:ilvl w:val="0"/>
+          <w:numId w:val="14"/>
+        </w:numPr>
+        <w:rPr>
+          <w:lang w:val="es-ES"/>
+        </w:rPr>
+      </w:pPr>
+      <w:r>
+        <w:rPr>
+          <w:lang w:val="es-ES"/>
+        </w:rPr>
+        <w:t>Entender con claridad la situación criminal actual de país, sabiendo así las zonas rojas, y darles sentido a hechos de violencia ocurridos en las mismas.</w:t>
+      </w:r>
+    </w:p>
+    <w:p>
+      <w:pPr>
+        <w:pStyle w:val="Prrafodelista"/>
+        <w:numPr>
+          <w:ilvl w:val="0"/>
+          <w:numId w:val="14"/>
+        </w:numPr>
+        <w:rPr>
+          <w:lang w:val="es-ES"/>
+        </w:rPr>
+      </w:pPr>
+      <w:r>
+        <w:rPr>
+          <w:lang w:val="es-ES"/>
+        </w:rPr>
+        <w:t xml:space="preserve">Predecir hechos delictivos en base a los datos que anteriormente se tienen. </w:t>
+      </w:r>
+    </w:p>
+    <w:p>
+      <w:pPr>
+        <w:pStyle w:val="Prrafodelista"/>
+        <w:numPr>
+          <w:ilvl w:val="0"/>
+          <w:numId w:val="14"/>
+        </w:numPr>
+        <w:rPr>
+          <w:lang w:val="es-ES"/>
+        </w:rPr>
+      </w:pPr>
+      <w:r>
+        <w:rPr>
+          <w:lang w:val="es-ES"/>
+        </w:rPr>
+        <w:lastRenderedPageBreak/>
+        <w:t>Agilizar el proceso de presentación de datos hacia los altos mandos de la Policía Nacional Civil y el Ministerio Público, para que así se logre un eficiencia en las oficinas de estas organizaciones.</w:t>
+      </w:r>
+    </w:p>
+    <w:p>
+      <w:pPr>
+        <w:rPr>
+          <w:lang w:val="es-ES"/>
+        </w:rPr>
+      </w:pPr>
+    </w:p>
+    <w:p>
+      <w:pPr>
+        <w:rPr>
+          <w:lang w:val="es-ES"/>
+        </w:rPr>
+      </w:pPr>
+      <w:r>
+        <w:rPr>
+          <w:lang w:val="es-ES"/>
+        </w:rPr>
+        <w:t>Se espera que el sistema realizado ayude en varios procesos para la definición correcta de la información criminal, y pueda expandir su funcionalidad hacia el análisis de datos de otras áreas de interés.</w:t>
+      </w:r>
+    </w:p>
+    <w:p>
+      <w:pPr>
+        <w:rPr>
+          <w:lang w:val="es-ES"/>
+        </w:rPr>
+      </w:pPr>
+    </w:p>
+    <w:p>
+      <w:pPr>
+        <w:pStyle w:val="Ttulo2"/>
+        <w:rPr>
+          <w:rFonts w:cs="Times New Roman"/>
+          <w:b w:val="0"/>
+          <w:bCs w:val="0"/>
+          <w:iCs w:val="0"/>
+          <w:szCs w:val="24"/>
+          <w:lang w:val="es-ES"/>
+        </w:rPr>
+      </w:pPr>
+    </w:p>
+    <w:p>
+      <w:pPr>
+        <w:pStyle w:val="Ttulo2"/>
+        <w:rPr>
+          <w:lang w:val="es-ES"/>
+        </w:rPr>
+      </w:pPr>
+      <w:r>
+        <w:rPr>
+          <w:lang w:val="es-ES"/>
+        </w:rPr>
+        <w:t>Planteamiento del Problema</w:t>
+      </w:r>
+    </w:p>
+    <w:p>
+      <w:pPr>
+        <w:pStyle w:val="Prrafodelista"/>
+        <w:rPr>
+          <w:lang w:val="es-ES"/>
+        </w:rPr>
+      </w:pPr>
+      <w:r>
+        <w:rPr>
+          <w:lang w:val="es-ES"/>
+        </w:rPr>
+        <w:t xml:space="preserve">A nivel mundial ocurre </w:t>
+      </w:r>
+    </w:p>
+    <w:p>
+      <w:pPr>
+        <w:pStyle w:val="Ttulo2"/>
+        <w:rPr>
+          <w:lang w:val="es-ES"/>
+        </w:rPr>
+      </w:pPr>
+      <w:r>
+        <w:rPr>
+          <w:lang w:val="es-ES"/>
+        </w:rPr>
+        <w:t>Alcances</w:t>
+      </w:r>
+      <w:r>
+        <w:rPr>
+          <w:lang w:val="es-ES"/>
+        </w:rPr>
+        <w:t xml:space="preserve"> </w:t>
+      </w:r>
+    </w:p>
+    <w:p>
+      <w:pPr>
+        <w:pStyle w:val="Prrafodelista"/>
+        <w:numPr>
+          <w:ilvl w:val="0"/>
+          <w:numId w:val="16"/>
+        </w:numPr>
+        <w:rPr>
+          <w:lang w:val="es-ES"/>
+        </w:rPr>
+      </w:pPr>
+      <w:r>
+        <w:rPr>
+          <w:lang w:val="es-ES"/>
+        </w:rPr>
+        <w:t xml:space="preserve">Se utilizarán los datos recolectados por la Subdirección General de Operaciones que opera en el municipio de Guatemala como muestra para la aplicación de los modelos estadísticos. </w:t>
+      </w:r>
+    </w:p>
+    <w:p>
+      <w:pPr>
+        <w:pStyle w:val="Prrafodelista"/>
+        <w:numPr>
+          <w:ilvl w:val="0"/>
+          <w:numId w:val="16"/>
+        </w:numPr>
+        <w:rPr>
+          <w:lang w:val="es-ES"/>
+        </w:rPr>
+      </w:pPr>
+      <w:r>
+        <w:rPr>
+          <w:lang w:val="es-ES"/>
+        </w:rPr>
+        <w:t xml:space="preserve">La construcción del sistema se llevará a cabo en un tiempo tentativo de 4 a seis meses. </w:t>
+      </w:r>
+    </w:p>
+    <w:p>
+      <w:pPr>
+        <w:pStyle w:val="Prrafodelista"/>
+        <w:numPr>
+          <w:ilvl w:val="0"/>
+          <w:numId w:val="16"/>
+        </w:numPr>
+        <w:rPr>
+          <w:lang w:val="es-ES"/>
+        </w:rPr>
+      </w:pPr>
+      <w:r>
+        <w:rPr>
+          <w:lang w:val="es-ES"/>
+        </w:rPr>
+        <w:t xml:space="preserve">Se tiene la posibilidad de desarrollar el sistema en un lenguaje de programación de código abierto </w:t>
+      </w:r>
+    </w:p>
+    <w:p>
+      <w:pPr>
+        <w:pStyle w:val="Ttulo2"/>
+        <w:rPr>
+          <w:lang w:val="es-ES"/>
+        </w:rPr>
+      </w:pPr>
+      <w:r>
+        <w:rPr>
+          <w:lang w:val="es-ES"/>
+        </w:rPr>
+        <w:t>Límites</w:t>
+      </w:r>
+    </w:p>
+    <w:p>
+      <w:pPr>
+        <w:pStyle w:val="Prrafodelista"/>
+        <w:numPr>
+          <w:ilvl w:val="0"/>
+          <w:numId w:val="17"/>
+        </w:numPr>
+        <w:rPr>
+          <w:lang w:val="es-ES"/>
+        </w:rPr>
+      </w:pPr>
+      <w:r>
+        <w:rPr>
+          <w:lang w:val="es-ES"/>
+        </w:rPr>
+        <w:t xml:space="preserve">Muy poca cantidad de datos y piezas faltantes de información. </w:t>
+      </w:r>
+    </w:p>
+    <w:p>
+      <w:pPr>
+        <w:pStyle w:val="Prrafodelista"/>
+        <w:numPr>
+          <w:ilvl w:val="0"/>
+          <w:numId w:val="17"/>
+        </w:numPr>
+        <w:rPr>
+          <w:lang w:val="es-ES"/>
+        </w:rPr>
+      </w:pPr>
+      <w:r>
+        <w:rPr>
+          <w:lang w:val="es-ES"/>
+        </w:rPr>
+        <w:t>Información no ordenada por ningún patrón de datos.</w:t>
+      </w:r>
+    </w:p>
+    <w:p>
+      <w:pPr>
+        <w:rPr>
+          <w:lang w:val="es-ES"/>
+        </w:rPr>
+      </w:pPr>
+    </w:p>
+    <w:p>
+      <w:pPr>
+        <w:pStyle w:val="Ttulo2"/>
+        <w:rPr>
+          <w:lang w:val="es-ES"/>
+        </w:rPr>
+      </w:pPr>
+      <w:r>
+        <w:rPr>
+          <w:lang w:val="es-ES"/>
+        </w:rPr>
+        <w:t>Hipótesis</w:t>
+      </w:r>
+    </w:p>
+    <w:p>
+      <w:pPr>
+        <w:rPr>
+          <w:lang w:val="es-ES"/>
+        </w:rPr>
+      </w:pPr>
+      <w:r>
+        <w:rPr>
+          <w:lang w:val="es-ES"/>
+        </w:rPr>
+        <w:t>La implementación de modelos estadísticos para el análisis y predicción de datos ayudan a tener un mejor panorama de algunos factores causantes de los hechos criminales ocurridos en áreas determinadas del país.</w:t>
+      </w:r>
+    </w:p>
+    <w:p>
+      <w:pPr>
+        <w:rPr>
+          <w:lang w:val="es-ES"/>
+        </w:rPr>
+      </w:pPr>
+    </w:p>
+    <w:p>
+      <w:pPr>
+        <w:rPr>
+          <w:lang w:val="es-ES"/>
+        </w:rPr>
+      </w:pPr>
+    </w:p>
+    <w:p>
+      <w:pPr>
+        <w:rPr>
+          <w:lang w:val="es-ES"/>
+        </w:rPr>
+      </w:pPr>
+    </w:p>
+    <w:p>
+      <w:pPr>
+        <w:rPr>
+          <w:lang w:val="es-ES"/>
+        </w:rPr>
+      </w:pPr>
+    </w:p>
+    <w:p>
+      <w:pPr>
+        <w:rPr>
+          <w:lang w:val="es-ES"/>
+        </w:rPr>
+      </w:pPr>
+    </w:p>
+    <w:p>
+      <w:pPr>
+        <w:rPr>
+          <w:lang w:val="es-ES"/>
+        </w:rPr>
+      </w:pPr>
+    </w:p>
+    <w:p>
+      <w:pPr>
+        <w:rPr>
+          <w:lang w:val="es-ES"/>
+        </w:rPr>
+      </w:pPr>
+    </w:p>
+    <w:p>
+      <w:pPr>
+        <w:rPr>
+          <w:lang w:val="es-ES"/>
+        </w:rPr>
+      </w:pPr>
+    </w:p>
+    <w:p>
+      <w:pPr>
+        <w:rPr>
+          <w:lang w:val="es-ES"/>
+        </w:rPr>
+      </w:pPr>
+    </w:p>
+    <w:p>
+      <w:pPr>
+        <w:rPr>
+          <w:lang w:val="es-ES"/>
+        </w:rPr>
+      </w:pPr>
+    </w:p>
+    <w:p>
+      <w:pPr>
+        <w:rPr>
+          <w:lang w:val="es-ES"/>
+        </w:rPr>
+      </w:pPr>
+    </w:p>
+    <w:p>
+      <w:pPr>
+        <w:rPr>
+          <w:lang w:val="es-ES"/>
+        </w:rPr>
+      </w:pPr>
+    </w:p>
+    <w:p>
+      <w:pPr>
+        <w:rPr>
+          <w:lang w:val="es-ES"/>
+        </w:rPr>
+      </w:pPr>
+    </w:p>
+    <w:p>
+      <w:pPr>
+        <w:rPr>
+          <w:lang w:val="es-ES"/>
+        </w:rPr>
+      </w:pPr>
+    </w:p>
+    <w:p>
+      <w:pPr>
+        <w:rPr>
+          <w:lang w:val="es-ES"/>
+        </w:rPr>
+      </w:pPr>
+    </w:p>
+    <w:p>
+      <w:pPr>
+        <w:rPr>
+          <w:lang w:val="es-ES"/>
+        </w:rPr>
+      </w:pPr>
+    </w:p>
+    <w:p>
+      <w:pPr>
+        <w:rPr>
+          <w:lang w:val="es-ES"/>
+        </w:rPr>
+      </w:pPr>
+    </w:p>
+    <w:p>
+      <w:pPr>
+        <w:rPr>
+          <w:lang w:val="es-ES"/>
+        </w:rPr>
+      </w:pPr>
+    </w:p>
+    <w:p>
+      <w:pPr>
+        <w:rPr>
+          <w:lang w:val="es-ES"/>
+        </w:rPr>
+      </w:pPr>
+    </w:p>
+    <w:p>
+      <w:pPr>
+        <w:rPr>
+          <w:lang w:val="es-ES"/>
+        </w:rPr>
+      </w:pPr>
+    </w:p>
+    <w:p>
+      <w:pPr>
+        <w:rPr>
+          <w:lang w:val="es-ES"/>
+        </w:rPr>
+      </w:pPr>
+    </w:p>
+    <w:p>
+      <w:pPr>
+        <w:rPr>
+          <w:lang w:val="es-ES"/>
+        </w:rPr>
+      </w:pPr>
+    </w:p>
+    <w:p>
+      <w:pPr>
+        <w:rPr>
+          <w:lang w:val="es-ES"/>
+        </w:rPr>
+      </w:pPr>
+    </w:p>
+    <w:p>
+      <w:pPr>
+        <w:rPr>
+          <w:lang w:val="es-ES"/>
+        </w:rPr>
+      </w:pPr>
+    </w:p>
+    <w:p>
+      <w:pPr>
+        <w:rPr>
+          <w:lang w:val="es-ES"/>
+        </w:rPr>
+      </w:pPr>
+    </w:p>
+    <w:p>
+      <w:pPr>
+        <w:rPr>
+          <w:lang w:val="es-ES"/>
+        </w:rPr>
+      </w:pPr>
+    </w:p>
+    <w:p>
+      <w:pPr>
+        <w:rPr>
+          <w:lang w:val="es-ES"/>
+        </w:rPr>
+      </w:pPr>
+    </w:p>
+    <w:p>
+      <w:pPr>
+        <w:rPr>
+          <w:lang w:val="es-ES"/>
+        </w:rPr>
+      </w:pPr>
+    </w:p>
+    <w:p>
+      <w:pPr>
+        <w:rPr>
+          <w:lang w:val="es-ES"/>
+        </w:rPr>
+      </w:pPr>
+    </w:p>
+    <w:p>
+      <w:pPr>
+        <w:rPr>
+          <w:lang w:val="es-ES"/>
+        </w:rPr>
+      </w:pPr>
+    </w:p>
+    <w:p>
+      <w:pPr>
+        <w:rPr>
+          <w:lang w:val="es-ES"/>
+        </w:rPr>
+      </w:pPr>
+    </w:p>
+    <w:p>
+      <w:pPr>
+        <w:rPr>
+          <w:lang w:val="es-ES"/>
+        </w:rPr>
+      </w:pPr>
+    </w:p>
+    <w:p>
+      <w:pPr>
+        <w:rPr>
+          <w:lang w:val="es-ES"/>
+        </w:rPr>
+      </w:pPr>
+    </w:p>
+    <w:p>
+      <w:pPr>
+        <w:rPr>
+          <w:lang w:val="es-ES"/>
+        </w:rPr>
+      </w:pPr>
+    </w:p>
+    <w:p>
+      <w:pPr>
+        <w:rPr>
+          <w:lang w:val="es-ES"/>
+        </w:rPr>
+      </w:pPr>
+    </w:p>
+    <w:p>
+      <w:pPr>
+        <w:rPr>
+          <w:lang w:val="es-ES"/>
+        </w:rPr>
+      </w:pPr>
+    </w:p>
+    <w:p>
+      <w:pPr>
+        <w:rPr>
+          <w:lang w:val="es-ES"/>
+        </w:rPr>
+      </w:pPr>
+    </w:p>
+    <w:p>
+      <w:pPr>
+        <w:rPr>
+          <w:lang w:val="es-ES"/>
+        </w:rPr>
+      </w:pPr>
+    </w:p>
+    <w:p>
+      <w:pPr>
+        <w:rPr>
+          <w:lang w:val="es-ES"/>
+        </w:rPr>
+      </w:pPr>
+    </w:p>
+    <w:p>
+      <w:pPr>
+        <w:rPr>
+          <w:lang w:val="es-ES"/>
+        </w:rPr>
+      </w:pPr>
+    </w:p>
+    <w:p>
+      <w:pPr>
+        <w:rPr>
           <w:lang w:val="es-ES"/>
         </w:rPr>
       </w:pPr>
@@ -698,7 +2084,6 @@
         </w:rPr>
         <w:br w:type="page"/>
       </w:r>
-      <w:proofErr w:type="spellStart"/>
       <w:r>
         <w:rPr>
           <w:b/>
@@ -708,7 +2093,6 @@
         <w:lastRenderedPageBreak/>
         <w:t>Abstract</w:t>
       </w:r>
-      <w:proofErr w:type="spellEnd"/>
     </w:p>
     <w:p>
       <w:pPr>
@@ -752,21 +2136,7 @@
         <w:rPr>
           <w:lang w:val="es-ES"/>
         </w:rPr>
-        <w:t xml:space="preserve"> a su tesis o disertación. El </w:t>
-      </w:r>
-      <w:proofErr w:type="spellStart"/>
-      <w:r>
-        <w:rPr>
-          <w:lang w:val="es-ES"/>
-        </w:rPr>
-        <w:t>abstract</w:t>
-      </w:r>
-      <w:proofErr w:type="spellEnd"/>
-      <w:r>
-        <w:rPr>
-          <w:lang w:val="es-ES"/>
-        </w:rPr>
-        <w:t xml:space="preserve"> o resumen debe contar con </w:t>
+        <w:t xml:space="preserve"> a su tesis o disertación. El abstract o resumen debe contar con </w:t>
       </w:r>
       <w:r>
         <w:rPr>
@@ -971,7 +2341,7 @@
             <w:webHidden/>
             <w:lang w:val="es-ES"/>
           </w:rPr>
-          <w:t>1</w:t>
+          <w:t>2</w:t>
         </w:r>
         <w:r>
           <w:rPr>
@@ -1051,7 +2421,7 @@
             <w:webHidden/>
             <w:lang w:val="es-ES"/>
           </w:rPr>
-          <w:t>1</w:t>
+          <w:t>2</w:t>
         </w:r>
         <w:r>
           <w:rPr>
@@ -1131,7 +2501,7 @@
             <w:webHidden/>
             <w:lang w:val="es-ES"/>
           </w:rPr>
-          <w:t>1</w:t>
+          <w:t>2</w:t>
         </w:r>
         <w:r>
           <w:rPr>
@@ -1211,7 +2581,7 @@
             <w:webHidden/>
             <w:lang w:val="es-ES"/>
           </w:rPr>
-          <w:t>1</w:t>
+          <w:t>2</w:t>
         </w:r>
         <w:r>
           <w:rPr>
@@ -1291,7 +2661,7 @@
             <w:webHidden/>
             <w:lang w:val="es-ES"/>
           </w:rPr>
-          <w:t>1</w:t>
+          <w:t>2</w:t>
         </w:r>
         <w:r>
           <w:rPr>
@@ -1691,7 +3061,7 @@
             <w:webHidden/>
             <w:lang w:val="es-ES"/>
           </w:rPr>
-          <w:t>5</w:t>
+          <w:t>2</w:t>
         </w:r>
         <w:r>
           <w:rPr>
@@ -1771,7 +3141,7 @@
             <w:webHidden/>
             <w:lang w:val="es-ES"/>
           </w:rPr>
-          <w:t>6</w:t>
+          <w:t>2</w:t>
         </w:r>
         <w:r>
           <w:rPr>
@@ -1851,7 +3221,7 @@
             <w:webHidden/>
             <w:lang w:val="es-ES"/>
           </w:rPr>
-          <w:t>7</w:t>
+          <w:t>2</w:t>
         </w:r>
         <w:r>
           <w:rPr>
@@ -1931,7 +3301,7 @@
             <w:webHidden/>
             <w:lang w:val="es-ES"/>
           </w:rPr>
-          <w:t>8</w:t>
+          <w:t>2</w:t>
         </w:r>
         <w:r>
           <w:rPr>
@@ -2104,7 +3474,7 @@
             <w:noProof/>
             <w:webHidden/>
           </w:rPr>
-          <w:t>3</w:t>
+          <w:t>2</w:t>
         </w:r>
         <w:r>
           <w:rPr>
@@ -2260,7 +3630,7 @@
             <w:noProof/>
             <w:webHidden/>
           </w:rPr>
-          <w:t>4</w:t>
+          <w:t>2</w:t>
         </w:r>
         <w:r>
           <w:rPr>
@@ -2281,8 +3651,8 @@
           <w:lang w:val="es-ES"/>
         </w:rPr>
         <w:sectPr>
-          <w:headerReference w:type="even" r:id="rId8"/>
-          <w:headerReference w:type="default" r:id="rId9"/>
+          <w:headerReference w:type="even" r:id="rId9"/>
+          <w:headerReference w:type="default" r:id="rId10"/>
           <w:pgSz w:w="12240" w:h="15840" w:code="1"/>
           <w:pgMar w:top="1440" w:right="1440" w:bottom="1440" w:left="1440" w:header="1440" w:footer="1440" w:gutter="0"/>
           <w:pgNumType w:fmt="lowerRoman" w:start="1"/>
@@ -2413,21 +3783,7 @@
         <w:rPr>
           <w:lang w:val="es-ES"/>
         </w:rPr>
-        <w:t xml:space="preserve">Debe haber solo un salto de línea entre párrafo y </w:t>
-      </w:r>
-      <w:proofErr w:type="gramStart"/>
-      <w:r>
-        <w:rPr>
-          <w:lang w:val="es-ES"/>
-        </w:rPr>
-        <w:t>párrafo ,este</w:t>
-      </w:r>
-      <w:proofErr w:type="gramEnd"/>
-      <w:r>
-        <w:rPr>
-          <w:lang w:val="es-ES"/>
-        </w:rPr>
-        <w:t xml:space="preserve"> salto de línea se puede hacer presionando la tecla ENTER.</w:t>
+        <w:t>Debe haber solo un salto de línea entre párrafo y párrafo ,este salto de línea se puede hacer presionando la tecla ENTER.</w:t>
       </w:r>
       <w:bookmarkEnd w:id="8"/>
     </w:p>
@@ -2517,7 +3873,6 @@
         <w:pStyle w:val="Ttulo3"/>
         <w:rPr>
           <w:vanish/>
-          <w:lang w:val="es-ES"/>
           <w:specVanish/>
         </w:rPr>
       </w:pPr>
@@ -2525,21 +3880,12 @@
       <w:bookmarkStart w:id="13" w:name="_Toc410627898"/>
       <w:bookmarkStart w:id="14" w:name="_Toc410628923"/>
       <w:r>
-        <w:rPr>
-          <w:lang w:val="es-ES"/>
-        </w:rPr>
         <w:t>Título</w:t>
       </w:r>
       <w:r>
-        <w:rPr>
-          <w:lang w:val="es-ES"/>
-        </w:rPr>
         <w:t xml:space="preserve"> 3</w:t>
       </w:r>
       <w:r>
-        <w:rPr>
-          <w:lang w:val="es-ES"/>
-        </w:rPr>
         <w:t>.</w:t>
       </w:r>
       <w:bookmarkEnd w:id="12"/>
@@ -2582,7 +3928,6 @@
         <w:pStyle w:val="Ttulo3"/>
         <w:rPr>
           <w:vanish/>
-          <w:lang w:val="es-ES"/>
           <w:specVanish/>
         </w:rPr>
       </w:pPr>
@@ -2590,21 +3935,12 @@
       <w:bookmarkStart w:id="16" w:name="_Toc410627899"/>
       <w:bookmarkStart w:id="17" w:name="_Toc410628924"/>
       <w:r>
-        <w:rPr>
-          <w:lang w:val="es-ES"/>
-        </w:rPr>
         <w:t>Título</w:t>
       </w:r>
       <w:r>
-        <w:rPr>
-          <w:lang w:val="es-ES"/>
-        </w:rPr>
         <w:t xml:space="preserve"> </w:t>
       </w:r>
       <w:r>
-        <w:rPr>
-          <w:lang w:val="es-ES"/>
-        </w:rPr>
         <w:t>3.</w:t>
       </w:r>
       <w:bookmarkEnd w:id="15"/>
@@ -2786,7 +4122,6 @@
         <w:pStyle w:val="Ttulo3"/>
         <w:rPr>
           <w:vanish/>
-          <w:lang w:val="es-ES"/>
           <w:specVanish/>
         </w:rPr>
       </w:pPr>
@@ -2794,21 +4129,12 @@
       <w:bookmarkStart w:id="26" w:name="_Toc410627903"/>
       <w:bookmarkStart w:id="27" w:name="_Toc410628927"/>
       <w:r>
-        <w:rPr>
-          <w:lang w:val="es-ES"/>
-        </w:rPr>
         <w:t>Título</w:t>
       </w:r>
       <w:r>
-        <w:rPr>
-          <w:lang w:val="es-ES"/>
-        </w:rPr>
         <w:t xml:space="preserve"> 3</w:t>
       </w:r>
       <w:r>
-        <w:rPr>
-          <w:lang w:val="es-ES"/>
-        </w:rPr>
         <w:t>.</w:t>
       </w:r>
       <w:bookmarkEnd w:id="25"/>
@@ -2836,14 +4162,7 @@
         <w:rPr>
           <w:lang w:val="es-ES"/>
         </w:rPr>
-        <w:t xml:space="preserve">Tablas y figuras pueden ser puestas en un apéndice al final de la tesis o disertación. Si se hace esto se debe estar seguro de indicar que las tablas y figuras están ubicadas en el apéndice. Esto puede ser a través de paréntesis o con pies de página. Es posible poner todas o solo algunas de las tablas y figuras en el apéndice, si todas las tablas y figuras son puestas en el apéndice se debe indicar que “Todas las tablas y figuras están ubicadas en el apéndice” después de la primera mención de una tabla o </w:t>
-      </w:r>
-      <w:proofErr w:type="gramStart"/>
-      <w:r>
-        <w:rPr>
-          <w:lang w:val="es-ES"/>
-        </w:rPr>
-        <w:t>figuras.</w:t>
+        <w:t>Tablas y figuras pueden ser puestas en un apéndice al final de la tesis o disertación. Si se hace esto se debe estar seguro de indicar que las tablas y figuras están ubicadas en el apéndice. Esto puede ser a través de paréntesis o con pies de página. Es posible poner todas o solo algunas de las tablas y figuras en el apéndice, si todas las tablas y figuras son puestas en el apéndice se debe indicar que “Todas las tablas y figuras están ubicadas en el apéndice” después de la primera mención de una tabla o figuras.</w:t>
       </w:r>
       <w:r>
         <w:rPr>
@@ -2851,14 +4170,12 @@
         </w:rPr>
         <w:t>.</w:t>
       </w:r>
-      <w:proofErr w:type="gramEnd"/>
     </w:p>
     <w:p>
       <w:pPr>
         <w:pStyle w:val="Ttulo3"/>
         <w:rPr>
           <w:vanish/>
-          <w:lang w:val="es-ES"/>
           <w:specVanish/>
         </w:rPr>
       </w:pPr>
@@ -2866,21 +4183,12 @@
       <w:bookmarkStart w:id="29" w:name="_Toc410627904"/>
       <w:bookmarkStart w:id="30" w:name="_Toc410628928"/>
       <w:r>
-        <w:rPr>
-          <w:lang w:val="es-ES"/>
-        </w:rPr>
         <w:t>Título</w:t>
       </w:r>
       <w:r>
-        <w:rPr>
-          <w:lang w:val="es-ES"/>
-        </w:rPr>
         <w:t xml:space="preserve"> 3</w:t>
       </w:r>
       <w:r>
-        <w:rPr>
-          <w:lang w:val="es-ES"/>
-        </w:rPr>
         <w:t>.</w:t>
       </w:r>
       <w:bookmarkEnd w:id="28"/>
@@ -3044,7 +4352,6 @@
               </w:rPr>
               <w:br w:type="page"/>
             </w:r>
-            <w:proofErr w:type="spellStart"/>
             <w:r>
               <w:rPr>
                 <w:b/>
@@ -3055,35 +4362,8 @@
                 <w:szCs w:val="22"/>
                 <w:lang w:val="es-ES"/>
               </w:rPr>
-              <w:t>Column</w:t>
+              <w:t>Column One</w:t>
             </w:r>
-            <w:proofErr w:type="spellEnd"/>
-            <w:r>
-              <w:rPr>
-                <w:b/>
-                <w:bCs/>
-                <w:i/>
-                <w:iCs/>
-                <w:sz w:val="22"/>
-                <w:szCs w:val="22"/>
-                <w:lang w:val="es-ES"/>
-              </w:rPr>
-              <w:t xml:space="preserve"> </w:t>
-            </w:r>
-            <w:proofErr w:type="spellStart"/>
-            <w:r>
-              <w:rPr>
-                <w:b/>
-                <w:bCs/>
-                <w:i/>
-                <w:iCs/>
-                <w:sz w:val="22"/>
-                <w:szCs w:val="22"/>
-                <w:lang w:val="es-ES"/>
-              </w:rPr>
-              <w:t>One</w:t>
-            </w:r>
-            <w:proofErr w:type="spellEnd"/>
           </w:p>
         </w:tc>
         <w:tc>
@@ -3108,7 +4388,6 @@
                 <w:lang w:val="es-ES"/>
               </w:rPr>
             </w:pPr>
-            <w:proofErr w:type="spellStart"/>
             <w:r>
               <w:rPr>
                 <w:b/>
@@ -3119,35 +4398,8 @@
                 <w:szCs w:val="22"/>
                 <w:lang w:val="es-ES"/>
               </w:rPr>
-              <w:t>Column</w:t>
+              <w:t>Column Two</w:t>
             </w:r>
-            <w:proofErr w:type="spellEnd"/>
-            <w:r>
-              <w:rPr>
-                <w:b/>
-                <w:bCs/>
-                <w:i/>
-                <w:iCs/>
-                <w:sz w:val="22"/>
-                <w:szCs w:val="22"/>
-                <w:lang w:val="es-ES"/>
-              </w:rPr>
-              <w:t xml:space="preserve"> </w:t>
-            </w:r>
-            <w:proofErr w:type="spellStart"/>
-            <w:r>
-              <w:rPr>
-                <w:b/>
-                <w:bCs/>
-                <w:i/>
-                <w:iCs/>
-                <w:sz w:val="22"/>
-                <w:szCs w:val="22"/>
-                <w:lang w:val="es-ES"/>
-              </w:rPr>
-              <w:t>Two</w:t>
-            </w:r>
-            <w:proofErr w:type="spellEnd"/>
           </w:p>
         </w:tc>
       </w:tr>
@@ -4396,31 +5648,7 @@
           <w:szCs w:val="24"/>
           <w:lang w:val="es-ES"/>
         </w:rPr>
-        <w:t xml:space="preserve">Las figuras pueden estar blanco y negro o a color. Si se usa color se debe asegurar que la figura tenga sentido si se imprime a blanco y  </w:t>
-      </w:r>
-      <w:proofErr w:type="spellStart"/>
-      <w:r>
-        <w:rPr>
-          <w:b w:val="0"/>
-          <w:bCs w:val="0"/>
-          <w:i w:val="0"/>
-          <w:sz w:val="24"/>
-          <w:szCs w:val="24"/>
-          <w:lang w:val="es-ES"/>
-        </w:rPr>
-        <w:t>negro.En</w:t>
-      </w:r>
-      <w:proofErr w:type="spellEnd"/>
-      <w:r>
-        <w:rPr>
-          <w:b w:val="0"/>
-          <w:bCs w:val="0"/>
-          <w:i w:val="0"/>
-          <w:sz w:val="24"/>
-          <w:szCs w:val="24"/>
-          <w:lang w:val="es-ES"/>
-        </w:rPr>
-        <w:t xml:space="preserve"> la figura 1 se muestran algunas formas.</w:t>
+        <w:t>Las figuras pueden estar blanco y negro o a color. Si se usa color se debe asegurar que la figura tenga sentido si se imprime a blanco y  negro.En la figura 1 se muestran algunas formas.</w:t>
       </w:r>
     </w:p>
     <w:p>
@@ -4434,12 +5662,12 @@
       <w:r>
         <w:rPr>
           <w:noProof/>
-          <w:lang w:val="es-CO" w:eastAsia="es-CO"/>
+          <w:lang w:val="es-GT" w:eastAsia="es-GT"/>
         </w:rPr>
         <mc:AlternateContent>
           <mc:Choice Requires="wpc">
             <w:drawing>
-              <wp:inline distT="0" distB="0" distL="0" distR="0">
+              <wp:inline distT="0" distB="0" distL="0" distR="0" wp14:anchorId="3845E217" wp14:editId="6BFF5243">
                 <wp:extent cx="5224780" cy="3086100"/>
                 <wp:effectExtent l="0" t="0" r="4445" b="4445"/>
                 <wp:docPr id="3" name="Lienzo 2"/>
@@ -4524,7 +5752,7 @@
               </wp:inline>
             </w:drawing>
           </mc:Choice>
-          <mc:Fallback>
+          <mc:Fallback xmlns:cx3="http://schemas.microsoft.com/office/drawing/2016/5/9/chartex" xmlns:cx4="http://schemas.microsoft.com/office/drawing/2016/5/10/chartex" xmlns:cx5="http://schemas.microsoft.com/office/drawing/2016/5/11/chartex" xmlns:cx6="http://schemas.microsoft.com/office/drawing/2016/5/12/chartex" xmlns:cx7="http://schemas.microsoft.com/office/drawing/2016/5/13/chartex" xmlns:cx8="http://schemas.microsoft.com/office/drawing/2016/5/14/chartex" xmlns:aink="http://schemas.microsoft.com/office/drawing/2016/ink" xmlns:am3d="http://schemas.microsoft.com/office/drawing/2017/model3d" xmlns:w16cid="http://schemas.microsoft.com/office/word/2016/wordml/cid">
             <w:pict>
               <v:group w14:anchorId="6613FE3E" id="Lienzo 2" o:spid="_x0000_s1026" editas="canvas" style="width:411.4pt;height:243pt;mso-position-horizontal-relative:char;mso-position-vertical-relative:line" coordsize="52247,30861" o:gfxdata="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">
                 <v:shapetype id="_x0000_t75" coordsize="21600,21600" o:spt="75" o:preferrelative="t" path="m@4@5l@4@11@9@11@9@5xe" filled="f" stroked="f">
@@ -4652,6 +5880,7 @@
       </w:r>
       <w:r>
         <w:rPr>
+          <w:noProof/>
           <w:lang w:val="es-ES"/>
         </w:rPr>
         <w:t>1</w:t>
@@ -4816,9 +6045,7 @@
     <w:p>
       <w:pPr>
         <w:pStyle w:val="Ttulo1"/>
-        <w:jc w:val="left"/>
-        <w:rPr>
-          <w:bCs w:val="0"/>
+        <w:rPr>
           <w:lang w:val="es-ES"/>
         </w:rPr>
       </w:pPr>
@@ -5417,105 +6644,7 @@
         <w:rPr>
           <w:lang w:val="es-ES"/>
         </w:rPr>
-        <w:t xml:space="preserve">Andrews, S. </w:t>
-      </w:r>
-      <w:proofErr w:type="spellStart"/>
-      <w:r>
-        <w:rPr>
-          <w:lang w:val="es-ES"/>
-        </w:rPr>
-        <w:t>Fastqc</w:t>
-      </w:r>
-      <w:proofErr w:type="spellEnd"/>
-      <w:r>
-        <w:rPr>
-          <w:lang w:val="es-ES"/>
-        </w:rPr>
-        <w:t xml:space="preserve">, (2010). A </w:t>
-      </w:r>
-      <w:proofErr w:type="spellStart"/>
-      <w:r>
-        <w:rPr>
-          <w:lang w:val="es-ES"/>
-        </w:rPr>
-        <w:t>quality</w:t>
-      </w:r>
-      <w:proofErr w:type="spellEnd"/>
-      <w:r>
-        <w:rPr>
-          <w:lang w:val="es-ES"/>
-        </w:rPr>
-        <w:t xml:space="preserve"> control </w:t>
-      </w:r>
-      <w:proofErr w:type="spellStart"/>
-      <w:r>
-        <w:rPr>
-          <w:lang w:val="es-ES"/>
-        </w:rPr>
-        <w:t>tool</w:t>
-      </w:r>
-      <w:proofErr w:type="spellEnd"/>
-      <w:r>
-        <w:rPr>
-          <w:lang w:val="es-ES"/>
-        </w:rPr>
-        <w:t xml:space="preserve"> </w:t>
-      </w:r>
-      <w:proofErr w:type="spellStart"/>
-      <w:r>
-        <w:rPr>
-          <w:lang w:val="es-ES"/>
-        </w:rPr>
-        <w:t>for</w:t>
-      </w:r>
-      <w:proofErr w:type="spellEnd"/>
-      <w:r>
-        <w:rPr>
-          <w:lang w:val="es-ES"/>
-        </w:rPr>
-        <w:t xml:space="preserve"> </w:t>
-      </w:r>
-      <w:proofErr w:type="spellStart"/>
-      <w:r>
-        <w:rPr>
-          <w:lang w:val="es-ES"/>
-        </w:rPr>
-        <w:t>high</w:t>
-      </w:r>
-      <w:proofErr w:type="spellEnd"/>
-      <w:r>
-        <w:rPr>
-          <w:lang w:val="es-ES"/>
-        </w:rPr>
-        <w:t xml:space="preserve"> </w:t>
-      </w:r>
-      <w:proofErr w:type="spellStart"/>
-      <w:r>
-        <w:rPr>
-          <w:lang w:val="es-ES"/>
-        </w:rPr>
-        <w:t>throughput</w:t>
-      </w:r>
-      <w:proofErr w:type="spellEnd"/>
-      <w:r>
-        <w:rPr>
-          <w:lang w:val="es-ES"/>
-        </w:rPr>
-        <w:t xml:space="preserve"> </w:t>
-      </w:r>
-      <w:proofErr w:type="spellStart"/>
-      <w:r>
-        <w:rPr>
-          <w:lang w:val="es-ES"/>
-        </w:rPr>
-        <w:t>sequence</w:t>
-      </w:r>
-      <w:proofErr w:type="spellEnd"/>
-      <w:r>
-        <w:rPr>
-          <w:lang w:val="es-ES"/>
-        </w:rPr>
-        <w:t xml:space="preserve"> data. </w:t>
+        <w:t xml:space="preserve">Andrews, S. Fastqc, (2010). A quality control tool for high throughput sequence data. </w:t>
       </w:r>
     </w:p>
     <w:p>
@@ -5526,199 +6655,37 @@
           <w:lang w:val="es-ES"/>
         </w:rPr>
       </w:pPr>
-      <w:proofErr w:type="spellStart"/>
       <w:r>
         <w:rPr>
           <w:color w:val="000000"/>
           <w:lang w:val="es-ES"/>
         </w:rPr>
-        <w:t>Augen</w:t>
-      </w:r>
-      <w:proofErr w:type="spellEnd"/>
-      <w:r>
+        <w:t>Augen, J. (2004). Bioinformatics in the post-genomic era: Genome, transcriptome, proteome, and information-based medicine. Addison-Wesley Professional.</w:t>
+      </w:r>
+    </w:p>
+    <w:p>
+      <w:pPr>
+        <w:ind w:left="709" w:hanging="709"/>
         <w:rPr>
           <w:color w:val="000000"/>
           <w:lang w:val="es-ES"/>
         </w:rPr>
-        <w:t xml:space="preserve">, J. (2004). </w:t>
-      </w:r>
-      <w:proofErr w:type="spellStart"/>
-      <w:r>
+      </w:pPr>
+    </w:p>
+    <w:p>
+      <w:pPr>
+        <w:ind w:left="709" w:hanging="709"/>
         <w:rPr>
           <w:color w:val="000000"/>
           <w:lang w:val="es-ES"/>
         </w:rPr>
-        <w:t>Bioinformatics</w:t>
-      </w:r>
-      <w:proofErr w:type="spellEnd"/>
+      </w:pPr>
       <w:r>
         <w:rPr>
           <w:color w:val="000000"/>
           <w:lang w:val="es-ES"/>
         </w:rPr>
-        <w:t xml:space="preserve"> in </w:t>
-      </w:r>
-      <w:proofErr w:type="spellStart"/>
-      <w:r>
-        <w:rPr>
-          <w:color w:val="000000"/>
-          <w:lang w:val="es-ES"/>
-        </w:rPr>
-        <w:t>the</w:t>
-      </w:r>
-      <w:proofErr w:type="spellEnd"/>
-      <w:r>
-        <w:rPr>
-          <w:color w:val="000000"/>
-          <w:lang w:val="es-ES"/>
-        </w:rPr>
-        <w:t xml:space="preserve"> post-</w:t>
-      </w:r>
-      <w:proofErr w:type="spellStart"/>
-      <w:r>
-        <w:rPr>
-          <w:color w:val="000000"/>
-          <w:lang w:val="es-ES"/>
-        </w:rPr>
-        <w:t>genomic</w:t>
-      </w:r>
-      <w:proofErr w:type="spellEnd"/>
-      <w:r>
-        <w:rPr>
-          <w:color w:val="000000"/>
-          <w:lang w:val="es-ES"/>
-        </w:rPr>
-        <w:t xml:space="preserve"> era: </w:t>
-      </w:r>
-      <w:proofErr w:type="spellStart"/>
-      <w:r>
-        <w:rPr>
-          <w:color w:val="000000"/>
-          <w:lang w:val="es-ES"/>
-        </w:rPr>
-        <w:t>Genome</w:t>
-      </w:r>
-      <w:proofErr w:type="spellEnd"/>
-      <w:r>
-        <w:rPr>
-          <w:color w:val="000000"/>
-          <w:lang w:val="es-ES"/>
-        </w:rPr>
-        <w:t xml:space="preserve">, </w:t>
-      </w:r>
-      <w:proofErr w:type="spellStart"/>
-      <w:r>
-        <w:rPr>
-          <w:color w:val="000000"/>
-          <w:lang w:val="es-ES"/>
-        </w:rPr>
-        <w:t>transcriptome</w:t>
-      </w:r>
-      <w:proofErr w:type="spellEnd"/>
-      <w:r>
-        <w:rPr>
-          <w:color w:val="000000"/>
-          <w:lang w:val="es-ES"/>
-        </w:rPr>
-        <w:t xml:space="preserve">, </w:t>
-      </w:r>
-      <w:proofErr w:type="spellStart"/>
-      <w:r>
-        <w:rPr>
-          <w:color w:val="000000"/>
-          <w:lang w:val="es-ES"/>
-        </w:rPr>
-        <w:t>proteome</w:t>
-      </w:r>
-      <w:proofErr w:type="spellEnd"/>
-      <w:r>
-        <w:rPr>
-          <w:color w:val="000000"/>
-          <w:lang w:val="es-ES"/>
-        </w:rPr>
-        <w:t xml:space="preserve">, and </w:t>
-      </w:r>
-      <w:proofErr w:type="spellStart"/>
-      <w:r>
-        <w:rPr>
-          <w:color w:val="000000"/>
-          <w:lang w:val="es-ES"/>
-        </w:rPr>
-        <w:t>information-based</w:t>
-      </w:r>
-      <w:proofErr w:type="spellEnd"/>
-      <w:r>
-        <w:rPr>
-          <w:color w:val="000000"/>
-          <w:lang w:val="es-ES"/>
-        </w:rPr>
-        <w:t xml:space="preserve"> medicine. Addison-Wesley Professional.</w:t>
-      </w:r>
-    </w:p>
-    <w:p>
-      <w:pPr>
-        <w:ind w:left="709" w:hanging="709"/>
-        <w:rPr>
-          <w:color w:val="000000"/>
-          <w:lang w:val="es-ES"/>
-        </w:rPr>
-      </w:pPr>
-    </w:p>
-    <w:p>
-      <w:pPr>
-        <w:ind w:left="709" w:hanging="709"/>
-        <w:rPr>
-          <w:color w:val="000000"/>
-          <w:lang w:val="es-ES"/>
-        </w:rPr>
-      </w:pPr>
-      <w:proofErr w:type="spellStart"/>
-      <w:r>
-        <w:rPr>
-          <w:color w:val="000000"/>
-          <w:lang w:val="es-ES"/>
-        </w:rPr>
-        <w:t>Blankenberg</w:t>
-      </w:r>
-      <w:proofErr w:type="spellEnd"/>
-      <w:r>
-        <w:rPr>
-          <w:color w:val="000000"/>
-          <w:lang w:val="es-ES"/>
-        </w:rPr>
-        <w:t xml:space="preserve">, D., </w:t>
-      </w:r>
-      <w:proofErr w:type="spellStart"/>
-      <w:r>
-        <w:rPr>
-          <w:color w:val="000000"/>
-          <w:lang w:val="es-ES"/>
-        </w:rPr>
-        <w:t>Kuster</w:t>
-      </w:r>
-      <w:proofErr w:type="spellEnd"/>
-      <w:r>
-        <w:rPr>
-          <w:color w:val="000000"/>
-          <w:lang w:val="es-ES"/>
-        </w:rPr>
-        <w:t xml:space="preserve">, G. V., </w:t>
-      </w:r>
-      <w:proofErr w:type="spellStart"/>
-      <w:r>
-        <w:rPr>
-          <w:color w:val="000000"/>
-          <w:lang w:val="es-ES"/>
-        </w:rPr>
-        <w:t>Coraor</w:t>
-      </w:r>
-      <w:proofErr w:type="spellEnd"/>
-      <w:r>
-        <w:rPr>
-          <w:color w:val="000000"/>
-          <w:lang w:val="es-ES"/>
-        </w:rPr>
-        <w:t>, N., Ananda, G., Lazarus, R., Mangan, M., ... &amp; Taylor, J. (2010). Galaxy: a web</w:t>
+        <w:t>Blankenberg, D., Kuster, G. V., Coraor, N., Ananda, G., Lazarus, R., Mangan, M., ... &amp; Taylor, J. (2010). Galaxy: a web</w:t>
       </w:r>
       <w:r>
         <w:rPr>
@@ -5728,452 +6695,65 @@
         </w:rPr>
         <w:t>‐</w:t>
       </w:r>
-      <w:proofErr w:type="spellStart"/>
       <w:r>
         <w:rPr>
           <w:color w:val="000000"/>
           <w:lang w:val="es-ES"/>
         </w:rPr>
-        <w:t>based</w:t>
-      </w:r>
-      <w:proofErr w:type="spellEnd"/>
-      <w:r>
+        <w:t xml:space="preserve">based genome analysis tool for experimentalists. Current protocols in molecular biology, 19-10. </w:t>
+      </w:r>
+    </w:p>
+    <w:p>
+      <w:pPr>
+        <w:ind w:left="709" w:hanging="709"/>
         <w:rPr>
           <w:color w:val="000000"/>
           <w:lang w:val="es-ES"/>
         </w:rPr>
-        <w:t xml:space="preserve"> </w:t>
-      </w:r>
-      <w:proofErr w:type="spellStart"/>
-      <w:r>
+      </w:pPr>
+    </w:p>
+    <w:p>
+      <w:pPr>
+        <w:ind w:left="709" w:hanging="709"/>
         <w:rPr>
           <w:color w:val="000000"/>
-          <w:lang w:val="es-ES"/>
-        </w:rPr>
-        <w:t>genome</w:t>
-      </w:r>
-      <w:proofErr w:type="spellEnd"/>
+        </w:rPr>
+      </w:pPr>
       <w:r>
         <w:rPr>
           <w:color w:val="000000"/>
-          <w:lang w:val="es-ES"/>
-        </w:rPr>
-        <w:t xml:space="preserve"> </w:t>
-      </w:r>
-      <w:proofErr w:type="spellStart"/>
-      <w:r>
+        </w:rPr>
+        <w:t>Bolger, A., &amp; Giorgi, F. Trimmomatic: A Flexible Read Trimming Tool for Illumina NGS Data. URL http://www. usadellab. org/cms/index. php.</w:t>
+      </w:r>
+    </w:p>
+    <w:p>
+      <w:pPr>
+        <w:ind w:left="709" w:hanging="709"/>
         <w:rPr>
           <w:color w:val="000000"/>
-          <w:lang w:val="es-ES"/>
-        </w:rPr>
-        <w:t>analysis</w:t>
-      </w:r>
-      <w:proofErr w:type="spellEnd"/>
-      <w:r>
+        </w:rPr>
+      </w:pPr>
+    </w:p>
+    <w:p>
+      <w:pPr>
+        <w:ind w:left="709" w:hanging="709"/>
         <w:rPr>
           <w:color w:val="000000"/>
           <w:lang w:val="es-ES"/>
         </w:rPr>
-        <w:t xml:space="preserve"> </w:t>
-      </w:r>
-      <w:proofErr w:type="spellStart"/>
+      </w:pPr>
       <w:r>
         <w:rPr>
           <w:color w:val="000000"/>
-          <w:lang w:val="es-ES"/>
-        </w:rPr>
-        <w:t>tool</w:t>
-      </w:r>
-      <w:proofErr w:type="spellEnd"/>
+        </w:rPr>
+        <w:t xml:space="preserve">Giardine, B., Riemer, C., Hardison, R. C., Burhans, R., Elnitski, L., Shah, P., ... </w:t>
+      </w:r>
       <w:r>
         <w:rPr>
           <w:color w:val="000000"/>
           <w:lang w:val="es-ES"/>
         </w:rPr>
-        <w:t xml:space="preserve"> </w:t>
-      </w:r>
-      <w:proofErr w:type="spellStart"/>
-      <w:r>
-        <w:rPr>
-          <w:color w:val="000000"/>
-          <w:lang w:val="es-ES"/>
-        </w:rPr>
-        <w:t>for</w:t>
-      </w:r>
-      <w:proofErr w:type="spellEnd"/>
-      <w:r>
-        <w:rPr>
-          <w:color w:val="000000"/>
-          <w:lang w:val="es-ES"/>
-        </w:rPr>
-        <w:t xml:space="preserve"> </w:t>
-      </w:r>
-      <w:proofErr w:type="spellStart"/>
-      <w:r>
-        <w:rPr>
-          <w:color w:val="000000"/>
-          <w:lang w:val="es-ES"/>
-        </w:rPr>
-        <w:t>experimentalists</w:t>
-      </w:r>
-      <w:proofErr w:type="spellEnd"/>
-      <w:r>
-        <w:rPr>
-          <w:color w:val="000000"/>
-          <w:lang w:val="es-ES"/>
-        </w:rPr>
-        <w:t xml:space="preserve">. </w:t>
-      </w:r>
-      <w:proofErr w:type="spellStart"/>
-      <w:r>
-        <w:rPr>
-          <w:color w:val="000000"/>
-          <w:lang w:val="es-ES"/>
-        </w:rPr>
-        <w:t>Current</w:t>
-      </w:r>
-      <w:proofErr w:type="spellEnd"/>
-      <w:r>
-        <w:rPr>
-          <w:color w:val="000000"/>
-          <w:lang w:val="es-ES"/>
-        </w:rPr>
-        <w:t xml:space="preserve"> </w:t>
-      </w:r>
-      <w:proofErr w:type="spellStart"/>
-      <w:r>
-        <w:rPr>
-          <w:color w:val="000000"/>
-          <w:lang w:val="es-ES"/>
-        </w:rPr>
-        <w:t>protocols</w:t>
-      </w:r>
-      <w:proofErr w:type="spellEnd"/>
-      <w:r>
-        <w:rPr>
-          <w:color w:val="000000"/>
-          <w:lang w:val="es-ES"/>
-        </w:rPr>
-        <w:t xml:space="preserve"> in molecular </w:t>
-      </w:r>
-      <w:proofErr w:type="spellStart"/>
-      <w:r>
-        <w:rPr>
-          <w:color w:val="000000"/>
-          <w:lang w:val="es-ES"/>
-        </w:rPr>
-        <w:t>biology</w:t>
-      </w:r>
-      <w:proofErr w:type="spellEnd"/>
-      <w:r>
-        <w:rPr>
-          <w:color w:val="000000"/>
-          <w:lang w:val="es-ES"/>
-        </w:rPr>
-        <w:t xml:space="preserve">, 19-10. </w:t>
-      </w:r>
-    </w:p>
-    <w:p>
-      <w:pPr>
-        <w:ind w:left="709" w:hanging="709"/>
-        <w:rPr>
-          <w:color w:val="000000"/>
-          <w:lang w:val="es-ES"/>
-        </w:rPr>
-      </w:pPr>
-    </w:p>
-    <w:p>
-      <w:pPr>
-        <w:ind w:left="709" w:hanging="709"/>
-        <w:rPr>
-          <w:color w:val="000000"/>
-        </w:rPr>
-      </w:pPr>
-      <w:r>
-        <w:rPr>
-          <w:color w:val="000000"/>
-        </w:rPr>
-        <w:t xml:space="preserve">Bolger, A., &amp; Giorgi, F. </w:t>
-      </w:r>
-      <w:proofErr w:type="spellStart"/>
-      <w:r>
-        <w:rPr>
-          <w:color w:val="000000"/>
-        </w:rPr>
-        <w:t>Trimmomatic</w:t>
-      </w:r>
-      <w:proofErr w:type="spellEnd"/>
-      <w:r>
-        <w:rPr>
-          <w:color w:val="000000"/>
-        </w:rPr>
-        <w:t xml:space="preserve">: A Flexible Read Trimming Tool for Illumina NGS Data. URL http://www. </w:t>
-      </w:r>
-      <w:proofErr w:type="spellStart"/>
-      <w:r>
-        <w:rPr>
-          <w:color w:val="000000"/>
-        </w:rPr>
-        <w:t>usadellab</w:t>
-      </w:r>
-      <w:proofErr w:type="spellEnd"/>
-      <w:r>
-        <w:rPr>
-          <w:color w:val="000000"/>
-        </w:rPr>
-        <w:t>. org/</w:t>
-      </w:r>
-      <w:proofErr w:type="spellStart"/>
-      <w:r>
-        <w:rPr>
-          <w:color w:val="000000"/>
-        </w:rPr>
-        <w:t>cms</w:t>
-      </w:r>
-      <w:proofErr w:type="spellEnd"/>
-      <w:r>
-        <w:rPr>
-          <w:color w:val="000000"/>
-        </w:rPr>
-        <w:t xml:space="preserve">/index. </w:t>
-      </w:r>
-      <w:proofErr w:type="spellStart"/>
-      <w:r>
-        <w:rPr>
-          <w:color w:val="000000"/>
-        </w:rPr>
-        <w:t>php</w:t>
-      </w:r>
-      <w:proofErr w:type="spellEnd"/>
-      <w:r>
-        <w:rPr>
-          <w:color w:val="000000"/>
-        </w:rPr>
-        <w:t>.</w:t>
-      </w:r>
-    </w:p>
-    <w:p>
-      <w:pPr>
-        <w:ind w:left="709" w:hanging="709"/>
-        <w:rPr>
-          <w:color w:val="000000"/>
-        </w:rPr>
-      </w:pPr>
-    </w:p>
-    <w:p>
-      <w:pPr>
-        <w:ind w:left="709" w:hanging="709"/>
-        <w:rPr>
-          <w:color w:val="000000"/>
-          <w:lang w:val="es-ES"/>
-        </w:rPr>
-      </w:pPr>
-      <w:proofErr w:type="spellStart"/>
-      <w:r>
-        <w:rPr>
-          <w:color w:val="000000"/>
-        </w:rPr>
-        <w:t>Giardine</w:t>
-      </w:r>
-      <w:proofErr w:type="spellEnd"/>
-      <w:r>
-        <w:rPr>
-          <w:color w:val="000000"/>
-        </w:rPr>
-        <w:t xml:space="preserve">, B., Riemer, C., </w:t>
-      </w:r>
-      <w:proofErr w:type="spellStart"/>
-      <w:r>
-        <w:rPr>
-          <w:color w:val="000000"/>
-        </w:rPr>
-        <w:t>Hardison</w:t>
-      </w:r>
-      <w:proofErr w:type="spellEnd"/>
-      <w:r>
-        <w:rPr>
-          <w:color w:val="000000"/>
-        </w:rPr>
-        <w:t xml:space="preserve">, R. C., </w:t>
-      </w:r>
-      <w:proofErr w:type="spellStart"/>
-      <w:r>
-        <w:rPr>
-          <w:color w:val="000000"/>
-        </w:rPr>
-        <w:t>Burhans</w:t>
-      </w:r>
-      <w:proofErr w:type="spellEnd"/>
-      <w:r>
-        <w:rPr>
-          <w:color w:val="000000"/>
-        </w:rPr>
-        <w:t xml:space="preserve">, R., </w:t>
-      </w:r>
-      <w:proofErr w:type="spellStart"/>
-      <w:r>
-        <w:rPr>
-          <w:color w:val="000000"/>
-        </w:rPr>
-        <w:t>Elnitski</w:t>
-      </w:r>
-      <w:proofErr w:type="spellEnd"/>
-      <w:r>
-        <w:rPr>
-          <w:color w:val="000000"/>
-        </w:rPr>
-        <w:t xml:space="preserve">, L., Shah, P., ... </w:t>
-      </w:r>
-      <w:r>
-        <w:rPr>
-          <w:color w:val="000000"/>
-          <w:lang w:val="es-ES"/>
-        </w:rPr>
-        <w:t xml:space="preserve">&amp; </w:t>
-      </w:r>
-      <w:proofErr w:type="spellStart"/>
-      <w:r>
-        <w:rPr>
-          <w:color w:val="000000"/>
-          <w:lang w:val="es-ES"/>
-        </w:rPr>
-        <w:t>Nekrutenko</w:t>
-      </w:r>
-      <w:proofErr w:type="spellEnd"/>
-      <w:r>
-        <w:rPr>
-          <w:color w:val="000000"/>
-          <w:lang w:val="es-ES"/>
-        </w:rPr>
-        <w:t xml:space="preserve">, A. (2005). Galaxy: a </w:t>
-      </w:r>
-      <w:proofErr w:type="spellStart"/>
-      <w:r>
-        <w:rPr>
-          <w:color w:val="000000"/>
-          <w:lang w:val="es-ES"/>
-        </w:rPr>
-        <w:t>platform</w:t>
-      </w:r>
-      <w:proofErr w:type="spellEnd"/>
-      <w:r>
-        <w:rPr>
-          <w:color w:val="000000"/>
-          <w:lang w:val="es-ES"/>
-        </w:rPr>
-        <w:t xml:space="preserve"> </w:t>
-      </w:r>
-      <w:proofErr w:type="spellStart"/>
-      <w:r>
-        <w:rPr>
-          <w:color w:val="000000"/>
-          <w:lang w:val="es-ES"/>
-        </w:rPr>
-        <w:t>for</w:t>
-      </w:r>
-      <w:proofErr w:type="spellEnd"/>
-      <w:r>
-        <w:rPr>
-          <w:color w:val="000000"/>
-          <w:lang w:val="es-ES"/>
-        </w:rPr>
-        <w:t xml:space="preserve"> </w:t>
-      </w:r>
-      <w:proofErr w:type="spellStart"/>
-      <w:r>
-        <w:rPr>
-          <w:color w:val="000000"/>
-          <w:lang w:val="es-ES"/>
-        </w:rPr>
-        <w:t>interactive</w:t>
-      </w:r>
-      <w:proofErr w:type="spellEnd"/>
-      <w:r>
-        <w:rPr>
-          <w:color w:val="000000"/>
-          <w:lang w:val="es-ES"/>
-        </w:rPr>
-        <w:t xml:space="preserve"> </w:t>
-      </w:r>
-      <w:proofErr w:type="spellStart"/>
-      <w:r>
-        <w:rPr>
-          <w:color w:val="000000"/>
-          <w:lang w:val="es-ES"/>
-        </w:rPr>
-        <w:t>large-scale</w:t>
-      </w:r>
-      <w:proofErr w:type="spellEnd"/>
-      <w:r>
-        <w:rPr>
-          <w:color w:val="000000"/>
-          <w:lang w:val="es-ES"/>
-        </w:rPr>
-        <w:t xml:space="preserve"> </w:t>
-      </w:r>
-      <w:proofErr w:type="spellStart"/>
-      <w:r>
-        <w:rPr>
-          <w:color w:val="000000"/>
-          <w:lang w:val="es-ES"/>
-        </w:rPr>
-        <w:t>genome</w:t>
-      </w:r>
-      <w:proofErr w:type="spellEnd"/>
-      <w:r>
-        <w:rPr>
-          <w:color w:val="000000"/>
-          <w:lang w:val="es-ES"/>
-        </w:rPr>
-        <w:t xml:space="preserve"> </w:t>
-      </w:r>
-      <w:proofErr w:type="spellStart"/>
-      <w:r>
-        <w:rPr>
-          <w:color w:val="000000"/>
-          <w:lang w:val="es-ES"/>
-        </w:rPr>
-        <w:t>analysis</w:t>
-      </w:r>
-      <w:proofErr w:type="spellEnd"/>
-      <w:r>
-        <w:rPr>
-          <w:color w:val="000000"/>
-          <w:lang w:val="es-ES"/>
-        </w:rPr>
-        <w:t xml:space="preserve">. </w:t>
-      </w:r>
-      <w:proofErr w:type="spellStart"/>
-      <w:r>
-        <w:rPr>
-          <w:color w:val="000000"/>
-          <w:lang w:val="es-ES"/>
-        </w:rPr>
-        <w:t>Genome</w:t>
-      </w:r>
-      <w:proofErr w:type="spellEnd"/>
-      <w:r>
-        <w:rPr>
-          <w:color w:val="000000"/>
-          <w:lang w:val="es-ES"/>
-        </w:rPr>
-        <w:t xml:space="preserve"> </w:t>
-      </w:r>
-      <w:proofErr w:type="spellStart"/>
-      <w:r>
-        <w:rPr>
-          <w:color w:val="000000"/>
-          <w:lang w:val="es-ES"/>
-        </w:rPr>
-        <w:t>research</w:t>
-      </w:r>
-      <w:proofErr w:type="spellEnd"/>
-      <w:r>
-        <w:rPr>
-          <w:color w:val="000000"/>
-          <w:lang w:val="es-ES"/>
-        </w:rPr>
-        <w:t>, 15(10), 1451-1455.</w:t>
+        <w:t>&amp; Nekrutenko, A. (2005). Galaxy: a platform for interactive large-scale genome analysis. Genome research, 15(10), 1451-1455.</w:t>
       </w:r>
     </w:p>
     <w:p>
@@ -6409,7 +6989,7 @@
 </file>
 
 <file path=word/endnotes.xml><?xml version="1.0" encoding="utf-8"?>
-<w:endnotes xmlns:wpc="http://schemas.microsoft.com/office/word/2010/wordprocessingCanvas" xmlns:cx="http://schemas.microsoft.com/office/drawing/2014/chartex" xmlns:cx1="http://schemas.microsoft.com/office/drawing/2015/9/8/chartex" xmlns:cx2="http://schemas.microsoft.com/office/drawing/2015/10/21/chartex" xmlns:cx3="http://schemas.microsoft.com/office/drawing/2016/5/9/chartex" xmlns:cx4="http://schemas.microsoft.com/office/drawing/2016/5/10/chartex" xmlns:cx5="http://schemas.microsoft.com/office/drawing/2016/5/11/chartex" xmlns:cx6="http://schemas.microsoft.com/office/drawing/2016/5/12/chartex" xmlns:cx7="http://schemas.microsoft.com/office/drawing/2016/5/13/chartex" xmlns:cx8="http://schemas.microsoft.com/office/drawing/2016/5/14/chartex" xmlns:mc="http://schemas.openxmlformats.org/markup-compatibility/2006" xmlns:aink="http://schemas.microsoft.com/office/drawing/2016/ink" xmlns:am3d="http://schemas.microsoft.com/office/drawing/2017/model3d" xmlns:o="urn:schemas-microsoft-com:office:office" xmlns:r="http://schemas.openxmlformats.org/officeDocument/2006/relationships" xmlns:m="http://schemas.openxmlformats.org/officeDocument/2006/math" xmlns:v="urn:schemas-microsoft-com:vml" xmlns:wp14="http://schemas.microsoft.com/office/word/2010/wordprocessingDrawing" xmlns:wp="http://schemas.openxmlformats.org/drawingml/2006/wordprocessingDrawing" xmlns:w10="urn:schemas-microsoft-com:office:word" xmlns:w="http://schemas.openxmlformats.org/wordprocessingml/2006/main" xmlns:w14="http://schemas.microsoft.com/office/word/2010/wordml" xmlns:w15="http://schemas.microsoft.com/office/word/2012/wordml" xmlns:w16cid="http://schemas.microsoft.com/office/word/2016/wordml/cid" xmlns:w16se="http://schemas.microsoft.com/office/word/2015/wordml/symex" xmlns:wpg="http://schemas.microsoft.com/office/word/2010/wordprocessingGroup" xmlns:wpi="http://schemas.microsoft.com/office/word/2010/wordprocessingInk" xmlns:wne="http://schemas.microsoft.com/office/word/2006/wordml" xmlns:wps="http://schemas.microsoft.com/office/word/2010/wordprocessingShape" mc:Ignorable="w14 w15 w16se w16cid wp14">
+<w:endnotes xmlns:wpc="http://schemas.microsoft.com/office/word/2010/wordprocessingCanvas" xmlns:cx="http://schemas.microsoft.com/office/drawing/2014/chartex" xmlns:cx1="http://schemas.microsoft.com/office/drawing/2015/9/8/chartex" xmlns:cx2="http://schemas.microsoft.com/office/drawing/2015/10/21/chartex" xmlns:mc="http://schemas.openxmlformats.org/markup-compatibility/2006" xmlns:o="urn:schemas-microsoft-com:office:office" xmlns:r="http://schemas.openxmlformats.org/officeDocument/2006/relationships" xmlns:m="http://schemas.openxmlformats.org/officeDocument/2006/math" xmlns:v="urn:schemas-microsoft-com:vml" xmlns:wp14="http://schemas.microsoft.com/office/word/2010/wordprocessingDrawing" xmlns:wp="http://schemas.openxmlformats.org/drawingml/2006/wordprocessingDrawing" xmlns:w10="urn:schemas-microsoft-com:office:word" xmlns:w="http://schemas.openxmlformats.org/wordprocessingml/2006/main" xmlns:w14="http://schemas.microsoft.com/office/word/2010/wordml" xmlns:w15="http://schemas.microsoft.com/office/word/2012/wordml" xmlns:w16se="http://schemas.microsoft.com/office/word/2015/wordml/symex" xmlns:wpg="http://schemas.microsoft.com/office/word/2010/wordprocessingGroup" xmlns:wpi="http://schemas.microsoft.com/office/word/2010/wordprocessingInk" xmlns:wne="http://schemas.microsoft.com/office/word/2006/wordml" xmlns:wps="http://schemas.microsoft.com/office/word/2010/wordprocessingShape" mc:Ignorable="w14 w15 w16se wp14">
   <w:endnote w:type="separator" w:id="-1">
     <w:p>
       <w:r>
@@ -6430,7 +7010,7 @@
 </file>
 
 <file path=word/footnotes.xml><?xml version="1.0" encoding="utf-8"?>
-<w:footnotes xmlns:wpc="http://schemas.microsoft.com/office/word/2010/wordprocessingCanvas" xmlns:cx="http://schemas.microsoft.com/office/drawing/2014/chartex" xmlns:cx1="http://schemas.microsoft.com/office/drawing/2015/9/8/chartex" xmlns:cx2="http://schemas.microsoft.com/office/drawing/2015/10/21/chartex" xmlns:cx3="http://schemas.microsoft.com/office/drawing/2016/5/9/chartex" xmlns:cx4="http://schemas.microsoft.com/office/drawing/2016/5/10/chartex" xmlns:cx5="http://schemas.microsoft.com/office/drawing/2016/5/11/chartex" xmlns:cx6="http://schemas.microsoft.com/office/drawing/2016/5/12/chartex" xmlns:cx7="http://schemas.microsoft.com/office/drawing/2016/5/13/chartex" xmlns:cx8="http://schemas.microsoft.com/office/drawing/2016/5/14/chartex" xmlns:mc="http://schemas.openxmlformats.org/markup-compatibility/2006" xmlns:aink="http://schemas.microsoft.com/office/drawing/2016/ink" xmlns:am3d="http://schemas.microsoft.com/office/drawing/2017/model3d" xmlns:o="urn:schemas-microsoft-com:office:office" xmlns:r="http://schemas.openxmlformats.org/officeDocument/2006/relationships" xmlns:m="http://schemas.openxmlformats.org/officeDocument/2006/math" xmlns:v="urn:schemas-microsoft-com:vml" xmlns:wp14="http://schemas.microsoft.com/office/word/2010/wordprocessingDrawing" xmlns:wp="http://schemas.openxmlformats.org/drawingml/2006/wordprocessingDrawing" xmlns:w10="urn:schemas-microsoft-com:office:word" xmlns:w="http://schemas.openxmlformats.org/wordprocessingml/2006/main" xmlns:w14="http://schemas.microsoft.com/office/word/2010/wordml" xmlns:w15="http://schemas.microsoft.com/office/word/2012/wordml" xmlns:w16cid="http://schemas.microsoft.com/office/word/2016/wordml/cid" xmlns:w16se="http://schemas.microsoft.com/office/word/2015/wordml/symex" xmlns:wpg="http://schemas.microsoft.com/office/word/2010/wordprocessingGroup" xmlns:wpi="http://schemas.microsoft.com/office/word/2010/wordprocessingInk" xmlns:wne="http://schemas.microsoft.com/office/word/2006/wordml" xmlns:wps="http://schemas.microsoft.com/office/word/2010/wordprocessingShape" mc:Ignorable="w14 w15 w16se w16cid wp14">
+<w:footnotes xmlns:wpc="http://schemas.microsoft.com/office/word/2010/wordprocessingCanvas" xmlns:cx="http://schemas.microsoft.com/office/drawing/2014/chartex" xmlns:cx1="http://schemas.microsoft.com/office/drawing/2015/9/8/chartex" xmlns:cx2="http://schemas.microsoft.com/office/drawing/2015/10/21/chartex" xmlns:mc="http://schemas.openxmlformats.org/markup-compatibility/2006" xmlns:o="urn:schemas-microsoft-com:office:office" xmlns:r="http://schemas.openxmlformats.org/officeDocument/2006/relationships" xmlns:m="http://schemas.openxmlformats.org/officeDocument/2006/math" xmlns:v="urn:schemas-microsoft-com:vml" xmlns:wp14="http://schemas.microsoft.com/office/word/2010/wordprocessingDrawing" xmlns:wp="http://schemas.openxmlformats.org/drawingml/2006/wordprocessingDrawing" xmlns:w10="urn:schemas-microsoft-com:office:word" xmlns:w="http://schemas.openxmlformats.org/wordprocessingml/2006/main" xmlns:w14="http://schemas.microsoft.com/office/word/2010/wordml" xmlns:w15="http://schemas.microsoft.com/office/word/2012/wordml" xmlns:w16se="http://schemas.microsoft.com/office/word/2015/wordml/symex" xmlns:wpg="http://schemas.microsoft.com/office/word/2010/wordprocessingGroup" xmlns:wpi="http://schemas.microsoft.com/office/word/2010/wordprocessingInk" xmlns:wne="http://schemas.microsoft.com/office/word/2006/wordml" xmlns:wps="http://schemas.microsoft.com/office/word/2010/wordprocessingShape" mc:Ignorable="w14 w15 w16se wp14">
   <w:footnote w:type="separator" w:id="-1">
     <w:p>
       <w:r>
@@ -6451,7 +7031,7 @@
 </file>
 
 <file path=word/header1.xml><?xml version="1.0" encoding="utf-8"?>
-<w:hdr xmlns:wpc="http://schemas.microsoft.com/office/word/2010/wordprocessingCanvas" xmlns:cx="http://schemas.microsoft.com/office/drawing/2014/chartex" xmlns:cx1="http://schemas.microsoft.com/office/drawing/2015/9/8/chartex" xmlns:cx2="http://schemas.microsoft.com/office/drawing/2015/10/21/chartex" xmlns:cx3="http://schemas.microsoft.com/office/drawing/2016/5/9/chartex" xmlns:cx4="http://schemas.microsoft.com/office/drawing/2016/5/10/chartex" xmlns:cx5="http://schemas.microsoft.com/office/drawing/2016/5/11/chartex" xmlns:cx6="http://schemas.microsoft.com/office/drawing/2016/5/12/chartex" xmlns:cx7="http://schemas.microsoft.com/office/drawing/2016/5/13/chartex" xmlns:cx8="http://schemas.microsoft.com/office/drawing/2016/5/14/chartex" xmlns:mc="http://schemas.openxmlformats.org/markup-compatibility/2006" xmlns:aink="http://schemas.microsoft.com/office/drawing/2016/ink" xmlns:am3d="http://schemas.microsoft.com/office/drawing/2017/model3d" xmlns:o="urn:schemas-microsoft-com:office:office" xmlns:r="http://schemas.openxmlformats.org/officeDocument/2006/relationships" xmlns:m="http://schemas.openxmlformats.org/officeDocument/2006/math" xmlns:v="urn:schemas-microsoft-com:vml" xmlns:wp14="http://schemas.microsoft.com/office/word/2010/wordprocessingDrawing" xmlns:wp="http://schemas.openxmlformats.org/drawingml/2006/wordprocessingDrawing" xmlns:w10="urn:schemas-microsoft-com:office:word" xmlns:w="http://schemas.openxmlformats.org/wordprocessingml/2006/main" xmlns:w14="http://schemas.microsoft.com/office/word/2010/wordml" xmlns:w15="http://schemas.microsoft.com/office/word/2012/wordml" xmlns:w16cid="http://schemas.microsoft.com/office/word/2016/wordml/cid" xmlns:w16se="http://schemas.microsoft.com/office/word/2015/wordml/symex" xmlns:wpg="http://schemas.microsoft.com/office/word/2010/wordprocessingGroup" xmlns:wpi="http://schemas.microsoft.com/office/word/2010/wordprocessingInk" xmlns:wne="http://schemas.microsoft.com/office/word/2006/wordml" xmlns:wps="http://schemas.microsoft.com/office/word/2010/wordprocessingShape" mc:Ignorable="w14 w15 w16se w16cid wp14">
+<w:hdr xmlns:wpc="http://schemas.microsoft.com/office/word/2010/wordprocessingCanvas" xmlns:cx="http://schemas.microsoft.com/office/drawing/2014/chartex" xmlns:cx1="http://schemas.microsoft.com/office/drawing/2015/9/8/chartex" xmlns:cx2="http://schemas.microsoft.com/office/drawing/2015/10/21/chartex" xmlns:mc="http://schemas.openxmlformats.org/markup-compatibility/2006" xmlns:o="urn:schemas-microsoft-com:office:office" xmlns:r="http://schemas.openxmlformats.org/officeDocument/2006/relationships" xmlns:m="http://schemas.openxmlformats.org/officeDocument/2006/math" xmlns:v="urn:schemas-microsoft-com:vml" xmlns:wp14="http://schemas.microsoft.com/office/word/2010/wordprocessingDrawing" xmlns:wp="http://schemas.openxmlformats.org/drawingml/2006/wordprocessingDrawing" xmlns:w10="urn:schemas-microsoft-com:office:word" xmlns:w="http://schemas.openxmlformats.org/wordprocessingml/2006/main" xmlns:w14="http://schemas.microsoft.com/office/word/2010/wordml" xmlns:w15="http://schemas.microsoft.com/office/word/2012/wordml" xmlns:w16se="http://schemas.microsoft.com/office/word/2015/wordml/symex" xmlns:wpg="http://schemas.microsoft.com/office/word/2010/wordprocessingGroup" xmlns:wpi="http://schemas.microsoft.com/office/word/2010/wordprocessingInk" xmlns:wne="http://schemas.microsoft.com/office/word/2006/wordml" xmlns:wps="http://schemas.microsoft.com/office/word/2010/wordprocessingShape" mc:Ignorable="w14 w15 w16se wp14">
   <w:p>
     <w:pPr>
       <w:pStyle w:val="Encabezado"/>
@@ -6490,7 +7070,7 @@
 </file>
 
 <file path=word/header2.xml><?xml version="1.0" encoding="utf-8"?>
-<w:hdr xmlns:wpc="http://schemas.microsoft.com/office/word/2010/wordprocessingCanvas" xmlns:cx="http://schemas.microsoft.com/office/drawing/2014/chartex" xmlns:cx1="http://schemas.microsoft.com/office/drawing/2015/9/8/chartex" xmlns:cx2="http://schemas.microsoft.com/office/drawing/2015/10/21/chartex" xmlns:cx3="http://schemas.microsoft.com/office/drawing/2016/5/9/chartex" xmlns:cx4="http://schemas.microsoft.com/office/drawing/2016/5/10/chartex" xmlns:cx5="http://schemas.microsoft.com/office/drawing/2016/5/11/chartex" xmlns:cx6="http://schemas.microsoft.com/office/drawing/2016/5/12/chartex" xmlns:cx7="http://schemas.microsoft.com/office/drawing/2016/5/13/chartex" xmlns:cx8="http://schemas.microsoft.com/office/drawing/2016/5/14/chartex" xmlns:mc="http://schemas.openxmlformats.org/markup-compatibility/2006" xmlns:aink="http://schemas.microsoft.com/office/drawing/2016/ink" xmlns:am3d="http://schemas.microsoft.com/office/drawing/2017/model3d" xmlns:o="urn:schemas-microsoft-com:office:office" xmlns:r="http://schemas.openxmlformats.org/officeDocument/2006/relationships" xmlns:m="http://schemas.openxmlformats.org/officeDocument/2006/math" xmlns:v="urn:schemas-microsoft-com:vml" xmlns:wp14="http://schemas.microsoft.com/office/word/2010/wordprocessingDrawing" xmlns:wp="http://schemas.openxmlformats.org/drawingml/2006/wordprocessingDrawing" xmlns:w10="urn:schemas-microsoft-com:office:word" xmlns:w="http://schemas.openxmlformats.org/wordprocessingml/2006/main" xmlns:w14="http://schemas.microsoft.com/office/word/2010/wordml" xmlns:w15="http://schemas.microsoft.com/office/word/2012/wordml" xmlns:w16cid="http://schemas.microsoft.com/office/word/2016/wordml/cid" xmlns:w16se="http://schemas.microsoft.com/office/word/2015/wordml/symex" xmlns:wpg="http://schemas.microsoft.com/office/word/2010/wordprocessingGroup" xmlns:wpi="http://schemas.microsoft.com/office/word/2010/wordprocessingInk" xmlns:wne="http://schemas.microsoft.com/office/word/2006/wordml" xmlns:wps="http://schemas.microsoft.com/office/word/2010/wordprocessingShape" mc:Ignorable="w14 w15 w16se w16cid wp14">
+<w:hdr xmlns:wpc="http://schemas.microsoft.com/office/word/2010/wordprocessingCanvas" xmlns:cx="http://schemas.microsoft.com/office/drawing/2014/chartex" xmlns:cx1="http://schemas.microsoft.com/office/drawing/2015/9/8/chartex" xmlns:cx2="http://schemas.microsoft.com/office/drawing/2015/10/21/chartex" xmlns:mc="http://schemas.openxmlformats.org/markup-compatibility/2006" xmlns:o="urn:schemas-microsoft-com:office:office" xmlns:r="http://schemas.openxmlformats.org/officeDocument/2006/relationships" xmlns:m="http://schemas.openxmlformats.org/officeDocument/2006/math" xmlns:v="urn:schemas-microsoft-com:vml" xmlns:wp14="http://schemas.microsoft.com/office/word/2010/wordprocessingDrawing" xmlns:wp="http://schemas.openxmlformats.org/drawingml/2006/wordprocessingDrawing" xmlns:w10="urn:schemas-microsoft-com:office:word" xmlns:w="http://schemas.openxmlformats.org/wordprocessingml/2006/main" xmlns:w14="http://schemas.microsoft.com/office/word/2010/wordml" xmlns:w15="http://schemas.microsoft.com/office/word/2012/wordml" xmlns:w16se="http://schemas.microsoft.com/office/word/2015/wordml/symex" xmlns:wpg="http://schemas.microsoft.com/office/word/2010/wordprocessingGroup" xmlns:wpi="http://schemas.microsoft.com/office/word/2010/wordprocessingInk" xmlns:wne="http://schemas.microsoft.com/office/word/2006/wordml" xmlns:wps="http://schemas.microsoft.com/office/word/2010/wordprocessingShape" mc:Ignorable="w14 w15 w16se wp14">
   <w:p>
     <w:pPr>
       <w:pStyle w:val="Encabezado"/>
@@ -6522,7 +7102,7 @@
         <w:rStyle w:val="Nmerodepgina"/>
         <w:noProof/>
       </w:rPr>
-      <w:t>8</w:t>
+      <w:t>iii</w:t>
     </w:r>
     <w:r>
       <w:rPr>
@@ -6542,7 +7122,7 @@
 </file>
 
 <file path=word/numbering.xml><?xml version="1.0" encoding="utf-8"?>
-<w:numbering xmlns:wpc="http://schemas.microsoft.com/office/word/2010/wordprocessingCanvas" xmlns:cx="http://schemas.microsoft.com/office/drawing/2014/chartex" xmlns:cx1="http://schemas.microsoft.com/office/drawing/2015/9/8/chartex" xmlns:cx2="http://schemas.microsoft.com/office/drawing/2015/10/21/chartex" xmlns:cx3="http://schemas.microsoft.com/office/drawing/2016/5/9/chartex" xmlns:cx4="http://schemas.microsoft.com/office/drawing/2016/5/10/chartex" xmlns:cx5="http://schemas.microsoft.com/office/drawing/2016/5/11/chartex" xmlns:cx6="http://schemas.microsoft.com/office/drawing/2016/5/12/chartex" xmlns:cx7="http://schemas.microsoft.com/office/drawing/2016/5/13/chartex" xmlns:cx8="http://schemas.microsoft.com/office/drawing/2016/5/14/chartex" xmlns:mc="http://schemas.openxmlformats.org/markup-compatibility/2006" xmlns:aink="http://schemas.microsoft.com/office/drawing/2016/ink" xmlns:am3d="http://schemas.microsoft.com/office/drawing/2017/model3d" xmlns:o="urn:schemas-microsoft-com:office:office" xmlns:r="http://schemas.openxmlformats.org/officeDocument/2006/relationships" xmlns:m="http://schemas.openxmlformats.org/officeDocument/2006/math" xmlns:v="urn:schemas-microsoft-com:vml" xmlns:wp14="http://schemas.microsoft.com/office/word/2010/wordprocessingDrawing" xmlns:wp="http://schemas.openxmlformats.org/drawingml/2006/wordprocessingDrawing" xmlns:w10="urn:schemas-microsoft-com:office:word" xmlns:w="http://schemas.openxmlformats.org/wordprocessingml/2006/main" xmlns:w14="http://schemas.microsoft.com/office/word/2010/wordml" xmlns:w15="http://schemas.microsoft.com/office/word/2012/wordml" xmlns:w16cid="http://schemas.microsoft.com/office/word/2016/wordml/cid" xmlns:w16se="http://schemas.microsoft.com/office/word/2015/wordml/symex" xmlns:wpg="http://schemas.microsoft.com/office/word/2010/wordprocessingGroup" xmlns:wpi="http://schemas.microsoft.com/office/word/2010/wordprocessingInk" xmlns:wne="http://schemas.microsoft.com/office/word/2006/wordml" xmlns:wps="http://schemas.microsoft.com/office/word/2010/wordprocessingShape" mc:Ignorable="w14 w15 w16se w16cid wp14">
+<w:numbering xmlns:wpc="http://schemas.microsoft.com/office/word/2010/wordprocessingCanvas" xmlns:cx="http://schemas.microsoft.com/office/drawing/2014/chartex" xmlns:cx1="http://schemas.microsoft.com/office/drawing/2015/9/8/chartex" xmlns:cx2="http://schemas.microsoft.com/office/drawing/2015/10/21/chartex" xmlns:mc="http://schemas.openxmlformats.org/markup-compatibility/2006" xmlns:o="urn:schemas-microsoft-com:office:office" xmlns:r="http://schemas.openxmlformats.org/officeDocument/2006/relationships" xmlns:m="http://schemas.openxmlformats.org/officeDocument/2006/math" xmlns:v="urn:schemas-microsoft-com:vml" xmlns:wp14="http://schemas.microsoft.com/office/word/2010/wordprocessingDrawing" xmlns:wp="http://schemas.openxmlformats.org/drawingml/2006/wordprocessingDrawing" xmlns:w10="urn:schemas-microsoft-com:office:word" xmlns:w="http://schemas.openxmlformats.org/wordprocessingml/2006/main" xmlns:w14="http://schemas.microsoft.com/office/word/2010/wordml" xmlns:w15="http://schemas.microsoft.com/office/word/2012/wordml" xmlns:w16se="http://schemas.microsoft.com/office/word/2015/wordml/symex" xmlns:wpg="http://schemas.microsoft.com/office/word/2010/wordprocessingGroup" xmlns:wpi="http://schemas.microsoft.com/office/word/2010/wordprocessingInk" xmlns:wne="http://schemas.microsoft.com/office/word/2006/wordml" xmlns:wps="http://schemas.microsoft.com/office/word/2010/wordprocessingShape" mc:Ignorable="w14 w15 w16se wp14">
   <w:abstractNum w:abstractNumId="0" w15:restartNumberingAfterBreak="0">
     <w:nsid w:val="FFFFFF7C"/>
     <w:multiLevelType w:val="singleLevel"/>
@@ -6729,6 +7309,345 @@
     </w:lvl>
   </w:abstractNum>
   <w:abstractNum w:abstractNumId="10" w15:restartNumberingAfterBreak="0">
+    <w:nsid w:val="1BE438E2"/>
+    <w:multiLevelType w:val="hybridMultilevel"/>
+    <w:tmpl w:val="C80278C2"/>
+    <w:lvl w:ilvl="0" w:tplc="100A0001">
+      <w:start w:val="1"/>
+      <w:numFmt w:val="bullet"/>
+      <w:lvlText w:val=""/>
+      <w:lvlJc w:val="left"/>
+      <w:pPr>
+        <w:ind w:left="720" w:hanging="360"/>
+      </w:pPr>
+      <w:rPr>
+        <w:rFonts w:ascii="Symbol" w:hAnsi="Symbol" w:hint="default"/>
+      </w:rPr>
+    </w:lvl>
+    <w:lvl w:ilvl="1" w:tplc="100A0003" w:tentative="1">
+      <w:start w:val="1"/>
+      <w:numFmt w:val="bullet"/>
+      <w:lvlText w:val="o"/>
+      <w:lvlJc w:val="left"/>
+      <w:pPr>
+        <w:ind w:left="1440" w:hanging="360"/>
+      </w:pPr>
+      <w:rPr>
+        <w:rFonts w:ascii="Courier New" w:hAnsi="Courier New" w:cs="Courier New" w:hint="default"/>
+      </w:rPr>
+    </w:lvl>
+    <w:lvl w:ilvl="2" w:tplc="100A0005" w:tentative="1">
+      <w:start w:val="1"/>
+      <w:numFmt w:val="bullet"/>
+      <w:lvlText w:val=""/>
+      <w:lvlJc w:val="left"/>
+      <w:pPr>
+        <w:ind w:left="2160" w:hanging="360"/>
+      </w:pPr>
+      <w:rPr>
+        <w:rFonts w:ascii="Wingdings" w:hAnsi="Wingdings" w:hint="default"/>
+      </w:rPr>
+    </w:lvl>
+    <w:lvl w:ilvl="3" w:tplc="100A0001" w:tentative="1">
+      <w:start w:val="1"/>
+      <w:numFmt w:val="bullet"/>
+      <w:lvlText w:val=""/>
+      <w:lvlJc w:val="left"/>
+      <w:pPr>
+        <w:ind w:left="2880" w:hanging="360"/>
+      </w:pPr>
+      <w:rPr>
+        <w:rFonts w:ascii="Symbol" w:hAnsi="Symbol" w:hint="default"/>
+      </w:rPr>
+    </w:lvl>
+    <w:lvl w:ilvl="4" w:tplc="100A0003" w:tentative="1">
+      <w:start w:val="1"/>
+      <w:numFmt w:val="bullet"/>
+      <w:lvlText w:val="o"/>
+      <w:lvlJc w:val="left"/>
+      <w:pPr>
+        <w:ind w:left="3600" w:hanging="360"/>
+      </w:pPr>
+      <w:rPr>
+        <w:rFonts w:ascii="Courier New" w:hAnsi="Courier New" w:cs="Courier New" w:hint="default"/>
+      </w:rPr>
+    </w:lvl>
+    <w:lvl w:ilvl="5" w:tplc="100A0005" w:tentative="1">
+      <w:start w:val="1"/>
+      <w:numFmt w:val="bullet"/>
+      <w:lvlText w:val=""/>
+      <w:lvlJc w:val="left"/>
+      <w:pPr>
+        <w:ind w:left="4320" w:hanging="360"/>
+      </w:pPr>
+      <w:rPr>
+        <w:rFonts w:ascii="Wingdings" w:hAnsi="Wingdings" w:hint="default"/>
+      </w:rPr>
+    </w:lvl>
+    <w:lvl w:ilvl="6" w:tplc="100A0001" w:tentative="1">
+      <w:start w:val="1"/>
+      <w:numFmt w:val="bullet"/>
+      <w:lvlText w:val=""/>
+      <w:lvlJc w:val="left"/>
+      <w:pPr>
+        <w:ind w:left="5040" w:hanging="360"/>
+      </w:pPr>
+      <w:rPr>
+        <w:rFonts w:ascii="Symbol" w:hAnsi="Symbol" w:hint="default"/>
+      </w:rPr>
+    </w:lvl>
+    <w:lvl w:ilvl="7" w:tplc="100A0003" w:tentative="1">
+      <w:start w:val="1"/>
+      <w:numFmt w:val="bullet"/>
+      <w:lvlText w:val="o"/>
+      <w:lvlJc w:val="left"/>
+      <w:pPr>
+        <w:ind w:left="5760" w:hanging="360"/>
+      </w:pPr>
+      <w:rPr>
+        <w:rFonts w:ascii="Courier New" w:hAnsi="Courier New" w:cs="Courier New" w:hint="default"/>
+      </w:rPr>
+    </w:lvl>
+    <w:lvl w:ilvl="8" w:tplc="100A0005" w:tentative="1">
+      <w:start w:val="1"/>
+      <w:numFmt w:val="bullet"/>
+      <w:lvlText w:val=""/>
+      <w:lvlJc w:val="left"/>
+      <w:pPr>
+        <w:ind w:left="6480" w:hanging="360"/>
+      </w:pPr>
+      <w:rPr>
+        <w:rFonts w:ascii="Wingdings" w:hAnsi="Wingdings" w:hint="default"/>
+      </w:rPr>
+    </w:lvl>
+  </w:abstractNum>
+  <w:abstractNum w:abstractNumId="11" w15:restartNumberingAfterBreak="0">
+    <w:nsid w:val="1D155A75"/>
+    <w:multiLevelType w:val="hybridMultilevel"/>
+    <w:tmpl w:val="F296E5C6"/>
+    <w:lvl w:ilvl="0" w:tplc="100A0001">
+      <w:start w:val="1"/>
+      <w:numFmt w:val="bullet"/>
+      <w:lvlText w:val=""/>
+      <w:lvlJc w:val="left"/>
+      <w:pPr>
+        <w:ind w:left="720" w:hanging="360"/>
+      </w:pPr>
+      <w:rPr>
+        <w:rFonts w:ascii="Symbol" w:hAnsi="Symbol" w:hint="default"/>
+      </w:rPr>
+    </w:lvl>
+    <w:lvl w:ilvl="1" w:tplc="100A0003" w:tentative="1">
+      <w:start w:val="1"/>
+      <w:numFmt w:val="bullet"/>
+      <w:lvlText w:val="o"/>
+      <w:lvlJc w:val="left"/>
+      <w:pPr>
+        <w:ind w:left="1440" w:hanging="360"/>
+      </w:pPr>
+      <w:rPr>
+        <w:rFonts w:ascii="Courier New" w:hAnsi="Courier New" w:cs="Courier New" w:hint="default"/>
+      </w:rPr>
+    </w:lvl>
+    <w:lvl w:ilvl="2" w:tplc="100A0005" w:tentative="1">
+      <w:start w:val="1"/>
+      <w:numFmt w:val="bullet"/>
+      <w:lvlText w:val=""/>
+      <w:lvlJc w:val="left"/>
+      <w:pPr>
+        <w:ind w:left="2160" w:hanging="360"/>
+      </w:pPr>
+      <w:rPr>
+        <w:rFonts w:ascii="Wingdings" w:hAnsi="Wingdings" w:hint="default"/>
+      </w:rPr>
+    </w:lvl>
+    <w:lvl w:ilvl="3" w:tplc="100A0001" w:tentative="1">
+      <w:start w:val="1"/>
+      <w:numFmt w:val="bullet"/>
+      <w:lvlText w:val=""/>
+      <w:lvlJc w:val="left"/>
+      <w:pPr>
+        <w:ind w:left="2880" w:hanging="360"/>
+      </w:pPr>
+      <w:rPr>
+        <w:rFonts w:ascii="Symbol" w:hAnsi="Symbol" w:hint="default"/>
+      </w:rPr>
+    </w:lvl>
+    <w:lvl w:ilvl="4" w:tplc="100A0003" w:tentative="1">
+      <w:start w:val="1"/>
+      <w:numFmt w:val="bullet"/>
+      <w:lvlText w:val="o"/>
+      <w:lvlJc w:val="left"/>
+      <w:pPr>
+        <w:ind w:left="3600" w:hanging="360"/>
+      </w:pPr>
+      <w:rPr>
+        <w:rFonts w:ascii="Courier New" w:hAnsi="Courier New" w:cs="Courier New" w:hint="default"/>
+      </w:rPr>
+    </w:lvl>
+    <w:lvl w:ilvl="5" w:tplc="100A0005" w:tentative="1">
+      <w:start w:val="1"/>
+      <w:numFmt w:val="bullet"/>
+      <w:lvlText w:val=""/>
+      <w:lvlJc w:val="left"/>
+      <w:pPr>
+        <w:ind w:left="4320" w:hanging="360"/>
+      </w:pPr>
+      <w:rPr>
+        <w:rFonts w:ascii="Wingdings" w:hAnsi="Wingdings" w:hint="default"/>
+      </w:rPr>
+    </w:lvl>
+    <w:lvl w:ilvl="6" w:tplc="100A0001" w:tentative="1">
+      <w:start w:val="1"/>
+      <w:numFmt w:val="bullet"/>
+      <w:lvlText w:val=""/>
+      <w:lvlJc w:val="left"/>
+      <w:pPr>
+        <w:ind w:left="5040" w:hanging="360"/>
+      </w:pPr>
+      <w:rPr>
+        <w:rFonts w:ascii="Symbol" w:hAnsi="Symbol" w:hint="default"/>
+      </w:rPr>
+    </w:lvl>
+    <w:lvl w:ilvl="7" w:tplc="100A0003" w:tentative="1">
+      <w:start w:val="1"/>
+      <w:numFmt w:val="bullet"/>
+      <w:lvlText w:val="o"/>
+      <w:lvlJc w:val="left"/>
+      <w:pPr>
+        <w:ind w:left="5760" w:hanging="360"/>
+      </w:pPr>
+      <w:rPr>
+        <w:rFonts w:ascii="Courier New" w:hAnsi="Courier New" w:cs="Courier New" w:hint="default"/>
+      </w:rPr>
+    </w:lvl>
+    <w:lvl w:ilvl="8" w:tplc="100A0005" w:tentative="1">
+      <w:start w:val="1"/>
+      <w:numFmt w:val="bullet"/>
+      <w:lvlText w:val=""/>
+      <w:lvlJc w:val="left"/>
+      <w:pPr>
+        <w:ind w:left="6480" w:hanging="360"/>
+      </w:pPr>
+      <w:rPr>
+        <w:rFonts w:ascii="Wingdings" w:hAnsi="Wingdings" w:hint="default"/>
+      </w:rPr>
+    </w:lvl>
+  </w:abstractNum>
+  <w:abstractNum w:abstractNumId="12" w15:restartNumberingAfterBreak="0">
+    <w:nsid w:val="1F7162C7"/>
+    <w:multiLevelType w:val="hybridMultilevel"/>
+    <w:tmpl w:val="786A020A"/>
+    <w:lvl w:ilvl="0" w:tplc="100A0001">
+      <w:start w:val="1"/>
+      <w:numFmt w:val="bullet"/>
+      <w:lvlText w:val=""/>
+      <w:lvlJc w:val="left"/>
+      <w:pPr>
+        <w:ind w:left="720" w:hanging="360"/>
+      </w:pPr>
+      <w:rPr>
+        <w:rFonts w:ascii="Symbol" w:hAnsi="Symbol" w:hint="default"/>
+      </w:rPr>
+    </w:lvl>
+    <w:lvl w:ilvl="1" w:tplc="100A0003" w:tentative="1">
+      <w:start w:val="1"/>
+      <w:numFmt w:val="bullet"/>
+      <w:lvlText w:val="o"/>
+      <w:lvlJc w:val="left"/>
+      <w:pPr>
+        <w:ind w:left="1440" w:hanging="360"/>
+      </w:pPr>
+      <w:rPr>
+        <w:rFonts w:ascii="Courier New" w:hAnsi="Courier New" w:cs="Courier New" w:hint="default"/>
+      </w:rPr>
+    </w:lvl>
+    <w:lvl w:ilvl="2" w:tplc="100A0005" w:tentative="1">
+      <w:start w:val="1"/>
+      <w:numFmt w:val="bullet"/>
+      <w:lvlText w:val=""/>
+      <w:lvlJc w:val="left"/>
+      <w:pPr>
+        <w:ind w:left="2160" w:hanging="360"/>
+      </w:pPr>
+      <w:rPr>
+        <w:rFonts w:ascii="Wingdings" w:hAnsi="Wingdings" w:hint="default"/>
+      </w:rPr>
+    </w:lvl>
+    <w:lvl w:ilvl="3" w:tplc="100A0001" w:tentative="1">
+      <w:start w:val="1"/>
+      <w:numFmt w:val="bullet"/>
+      <w:lvlText w:val=""/>
+      <w:lvlJc w:val="left"/>
+      <w:pPr>
+        <w:ind w:left="2880" w:hanging="360"/>
+      </w:pPr>
+      <w:rPr>
+        <w:rFonts w:ascii="Symbol" w:hAnsi="Symbol" w:hint="default"/>
+      </w:rPr>
+    </w:lvl>
+    <w:lvl w:ilvl="4" w:tplc="100A0003" w:tentative="1">
+      <w:start w:val="1"/>
+      <w:numFmt w:val="bullet"/>
+      <w:lvlText w:val="o"/>
+      <w:lvlJc w:val="left"/>
+      <w:pPr>
+        <w:ind w:left="3600" w:hanging="360"/>
+      </w:pPr>
+      <w:rPr>
+        <w:rFonts w:ascii="Courier New" w:hAnsi="Courier New" w:cs="Courier New" w:hint="default"/>
+      </w:rPr>
+    </w:lvl>
+    <w:lvl w:ilvl="5" w:tplc="100A0005" w:tentative="1">
+      <w:start w:val="1"/>
+      <w:numFmt w:val="bullet"/>
+      <w:lvlText w:val=""/>
+      <w:lvlJc w:val="left"/>
+      <w:pPr>
+        <w:ind w:left="4320" w:hanging="360"/>
+      </w:pPr>
+      <w:rPr>
+        <w:rFonts w:ascii="Wingdings" w:hAnsi="Wingdings" w:hint="default"/>
+      </w:rPr>
+    </w:lvl>
+    <w:lvl w:ilvl="6" w:tplc="100A0001" w:tentative="1">
+      <w:start w:val="1"/>
+      <w:numFmt w:val="bullet"/>
+      <w:lvlText w:val=""/>
+      <w:lvlJc w:val="left"/>
+      <w:pPr>
+        <w:ind w:left="5040" w:hanging="360"/>
+      </w:pPr>
+      <w:rPr>
+        <w:rFonts w:ascii="Symbol" w:hAnsi="Symbol" w:hint="default"/>
+      </w:rPr>
+    </w:lvl>
+    <w:lvl w:ilvl="7" w:tplc="100A0003" w:tentative="1">
+      <w:start w:val="1"/>
+      <w:numFmt w:val="bullet"/>
+      <w:lvlText w:val="o"/>
+      <w:lvlJc w:val="left"/>
+      <w:pPr>
+        <w:ind w:left="5760" w:hanging="360"/>
+      </w:pPr>
+      <w:rPr>
+        <w:rFonts w:ascii="Courier New" w:hAnsi="Courier New" w:cs="Courier New" w:hint="default"/>
+      </w:rPr>
+    </w:lvl>
+    <w:lvl w:ilvl="8" w:tplc="100A0005" w:tentative="1">
+      <w:start w:val="1"/>
+      <w:numFmt w:val="bullet"/>
+      <w:lvlText w:val=""/>
+      <w:lvlJc w:val="left"/>
+      <w:pPr>
+        <w:ind w:left="6480" w:hanging="360"/>
+      </w:pPr>
+      <w:rPr>
+        <w:rFonts w:ascii="Wingdings" w:hAnsi="Wingdings" w:hint="default"/>
+      </w:rPr>
+    </w:lvl>
+  </w:abstractNum>
+  <w:abstractNum w:abstractNumId="13" w15:restartNumberingAfterBreak="0">
     <w:nsid w:val="2A623DEE"/>
     <w:multiLevelType w:val="multilevel"/>
     <w:tmpl w:val="0409001F"/>
@@ -6812,6 +7731,318 @@
       <w:pPr>
         <w:ind w:left="4320" w:hanging="1440"/>
       </w:pPr>
+    </w:lvl>
+  </w:abstractNum>
+  <w:abstractNum w:abstractNumId="14" w15:restartNumberingAfterBreak="0">
+    <w:nsid w:val="2F9070B7"/>
+    <w:multiLevelType w:val="hybridMultilevel"/>
+    <w:tmpl w:val="DDA6E2F2"/>
+    <w:lvl w:ilvl="0" w:tplc="100A0001">
+      <w:start w:val="1"/>
+      <w:numFmt w:val="bullet"/>
+      <w:lvlText w:val=""/>
+      <w:lvlJc w:val="left"/>
+      <w:pPr>
+        <w:ind w:left="720" w:hanging="360"/>
+      </w:pPr>
+      <w:rPr>
+        <w:rFonts w:ascii="Symbol" w:hAnsi="Symbol" w:hint="default"/>
+      </w:rPr>
+    </w:lvl>
+    <w:lvl w:ilvl="1" w:tplc="100A0003" w:tentative="1">
+      <w:start w:val="1"/>
+      <w:numFmt w:val="bullet"/>
+      <w:lvlText w:val="o"/>
+      <w:lvlJc w:val="left"/>
+      <w:pPr>
+        <w:ind w:left="1440" w:hanging="360"/>
+      </w:pPr>
+      <w:rPr>
+        <w:rFonts w:ascii="Courier New" w:hAnsi="Courier New" w:cs="Courier New" w:hint="default"/>
+      </w:rPr>
+    </w:lvl>
+    <w:lvl w:ilvl="2" w:tplc="100A0005" w:tentative="1">
+      <w:start w:val="1"/>
+      <w:numFmt w:val="bullet"/>
+      <w:lvlText w:val=""/>
+      <w:lvlJc w:val="left"/>
+      <w:pPr>
+        <w:ind w:left="2160" w:hanging="360"/>
+      </w:pPr>
+      <w:rPr>
+        <w:rFonts w:ascii="Wingdings" w:hAnsi="Wingdings" w:hint="default"/>
+      </w:rPr>
+    </w:lvl>
+    <w:lvl w:ilvl="3" w:tplc="100A0001" w:tentative="1">
+      <w:start w:val="1"/>
+      <w:numFmt w:val="bullet"/>
+      <w:lvlText w:val=""/>
+      <w:lvlJc w:val="left"/>
+      <w:pPr>
+        <w:ind w:left="2880" w:hanging="360"/>
+      </w:pPr>
+      <w:rPr>
+        <w:rFonts w:ascii="Symbol" w:hAnsi="Symbol" w:hint="default"/>
+      </w:rPr>
+    </w:lvl>
+    <w:lvl w:ilvl="4" w:tplc="100A0003" w:tentative="1">
+      <w:start w:val="1"/>
+      <w:numFmt w:val="bullet"/>
+      <w:lvlText w:val="o"/>
+      <w:lvlJc w:val="left"/>
+      <w:pPr>
+        <w:ind w:left="3600" w:hanging="360"/>
+      </w:pPr>
+      <w:rPr>
+        <w:rFonts w:ascii="Courier New" w:hAnsi="Courier New" w:cs="Courier New" w:hint="default"/>
+      </w:rPr>
+    </w:lvl>
+    <w:lvl w:ilvl="5" w:tplc="100A0005" w:tentative="1">
+      <w:start w:val="1"/>
+      <w:numFmt w:val="bullet"/>
+      <w:lvlText w:val=""/>
+      <w:lvlJc w:val="left"/>
+      <w:pPr>
+        <w:ind w:left="4320" w:hanging="360"/>
+      </w:pPr>
+      <w:rPr>
+        <w:rFonts w:ascii="Wingdings" w:hAnsi="Wingdings" w:hint="default"/>
+      </w:rPr>
+    </w:lvl>
+    <w:lvl w:ilvl="6" w:tplc="100A0001" w:tentative="1">
+      <w:start w:val="1"/>
+      <w:numFmt w:val="bullet"/>
+      <w:lvlText w:val=""/>
+      <w:lvlJc w:val="left"/>
+      <w:pPr>
+        <w:ind w:left="5040" w:hanging="360"/>
+      </w:pPr>
+      <w:rPr>
+        <w:rFonts w:ascii="Symbol" w:hAnsi="Symbol" w:hint="default"/>
+      </w:rPr>
+    </w:lvl>
+    <w:lvl w:ilvl="7" w:tplc="100A0003" w:tentative="1">
+      <w:start w:val="1"/>
+      <w:numFmt w:val="bullet"/>
+      <w:lvlText w:val="o"/>
+      <w:lvlJc w:val="left"/>
+      <w:pPr>
+        <w:ind w:left="5760" w:hanging="360"/>
+      </w:pPr>
+      <w:rPr>
+        <w:rFonts w:ascii="Courier New" w:hAnsi="Courier New" w:cs="Courier New" w:hint="default"/>
+      </w:rPr>
+    </w:lvl>
+    <w:lvl w:ilvl="8" w:tplc="100A0005" w:tentative="1">
+      <w:start w:val="1"/>
+      <w:numFmt w:val="bullet"/>
+      <w:lvlText w:val=""/>
+      <w:lvlJc w:val="left"/>
+      <w:pPr>
+        <w:ind w:left="6480" w:hanging="360"/>
+      </w:pPr>
+      <w:rPr>
+        <w:rFonts w:ascii="Wingdings" w:hAnsi="Wingdings" w:hint="default"/>
+      </w:rPr>
+    </w:lvl>
+  </w:abstractNum>
+  <w:abstractNum w:abstractNumId="15" w15:restartNumberingAfterBreak="0">
+    <w:nsid w:val="4F651235"/>
+    <w:multiLevelType w:val="hybridMultilevel"/>
+    <w:tmpl w:val="51F0D75E"/>
+    <w:lvl w:ilvl="0" w:tplc="100A000F">
+      <w:start w:val="1"/>
+      <w:numFmt w:val="decimal"/>
+      <w:lvlText w:val="%1."/>
+      <w:lvlJc w:val="left"/>
+      <w:pPr>
+        <w:ind w:left="720" w:hanging="360"/>
+      </w:pPr>
+    </w:lvl>
+    <w:lvl w:ilvl="1" w:tplc="100A0019">
+      <w:start w:val="1"/>
+      <w:numFmt w:val="lowerLetter"/>
+      <w:lvlText w:val="%2."/>
+      <w:lvlJc w:val="left"/>
+      <w:pPr>
+        <w:ind w:left="1440" w:hanging="360"/>
+      </w:pPr>
+    </w:lvl>
+    <w:lvl w:ilvl="2" w:tplc="100A001B" w:tentative="1">
+      <w:start w:val="1"/>
+      <w:numFmt w:val="lowerRoman"/>
+      <w:lvlText w:val="%3."/>
+      <w:lvlJc w:val="right"/>
+      <w:pPr>
+        <w:ind w:left="2160" w:hanging="180"/>
+      </w:pPr>
+    </w:lvl>
+    <w:lvl w:ilvl="3" w:tplc="100A000F" w:tentative="1">
+      <w:start w:val="1"/>
+      <w:numFmt w:val="decimal"/>
+      <w:lvlText w:val="%4."/>
+      <w:lvlJc w:val="left"/>
+      <w:pPr>
+        <w:ind w:left="2880" w:hanging="360"/>
+      </w:pPr>
+    </w:lvl>
+    <w:lvl w:ilvl="4" w:tplc="100A0019" w:tentative="1">
+      <w:start w:val="1"/>
+      <w:numFmt w:val="lowerLetter"/>
+      <w:lvlText w:val="%5."/>
+      <w:lvlJc w:val="left"/>
+      <w:pPr>
+        <w:ind w:left="3600" w:hanging="360"/>
+      </w:pPr>
+    </w:lvl>
+    <w:lvl w:ilvl="5" w:tplc="100A001B" w:tentative="1">
+      <w:start w:val="1"/>
+      <w:numFmt w:val="lowerRoman"/>
+      <w:lvlText w:val="%6."/>
+      <w:lvlJc w:val="right"/>
+      <w:pPr>
+        <w:ind w:left="4320" w:hanging="180"/>
+      </w:pPr>
+    </w:lvl>
+    <w:lvl w:ilvl="6" w:tplc="100A000F" w:tentative="1">
+      <w:start w:val="1"/>
+      <w:numFmt w:val="decimal"/>
+      <w:lvlText w:val="%7."/>
+      <w:lvlJc w:val="left"/>
+      <w:pPr>
+        <w:ind w:left="5040" w:hanging="360"/>
+      </w:pPr>
+    </w:lvl>
+    <w:lvl w:ilvl="7" w:tplc="100A0019" w:tentative="1">
+      <w:start w:val="1"/>
+      <w:numFmt w:val="lowerLetter"/>
+      <w:lvlText w:val="%8."/>
+      <w:lvlJc w:val="left"/>
+      <w:pPr>
+        <w:ind w:left="5760" w:hanging="360"/>
+      </w:pPr>
+    </w:lvl>
+    <w:lvl w:ilvl="8" w:tplc="100A001B" w:tentative="1">
+      <w:start w:val="1"/>
+      <w:numFmt w:val="lowerRoman"/>
+      <w:lvlText w:val="%9."/>
+      <w:lvlJc w:val="right"/>
+      <w:pPr>
+        <w:ind w:left="6480" w:hanging="180"/>
+      </w:pPr>
+    </w:lvl>
+  </w:abstractNum>
+  <w:abstractNum w:abstractNumId="16" w15:restartNumberingAfterBreak="0">
+    <w:nsid w:val="6A8C5638"/>
+    <w:multiLevelType w:val="hybridMultilevel"/>
+    <w:tmpl w:val="EB2A559C"/>
+    <w:lvl w:ilvl="0" w:tplc="100A000F">
+      <w:start w:val="1"/>
+      <w:numFmt w:val="decimal"/>
+      <w:lvlText w:val="%1."/>
+      <w:lvlJc w:val="left"/>
+      <w:pPr>
+        <w:ind w:left="720" w:hanging="360"/>
+      </w:pPr>
+      <w:rPr>
+        <w:rFonts w:hint="default"/>
+      </w:rPr>
+    </w:lvl>
+    <w:lvl w:ilvl="1" w:tplc="100A0003" w:tentative="1">
+      <w:start w:val="1"/>
+      <w:numFmt w:val="bullet"/>
+      <w:lvlText w:val="o"/>
+      <w:lvlJc w:val="left"/>
+      <w:pPr>
+        <w:ind w:left="1440" w:hanging="360"/>
+      </w:pPr>
+      <w:rPr>
+        <w:rFonts w:ascii="Courier New" w:hAnsi="Courier New" w:cs="Courier New" w:hint="default"/>
+      </w:rPr>
+    </w:lvl>
+    <w:lvl w:ilvl="2" w:tplc="100A0005" w:tentative="1">
+      <w:start w:val="1"/>
+      <w:numFmt w:val="bullet"/>
+      <w:lvlText w:val=""/>
+      <w:lvlJc w:val="left"/>
+      <w:pPr>
+        <w:ind w:left="2160" w:hanging="360"/>
+      </w:pPr>
+      <w:rPr>
+        <w:rFonts w:ascii="Wingdings" w:hAnsi="Wingdings" w:hint="default"/>
+      </w:rPr>
+    </w:lvl>
+    <w:lvl w:ilvl="3" w:tplc="100A0001" w:tentative="1">
+      <w:start w:val="1"/>
+      <w:numFmt w:val="bullet"/>
+      <w:lvlText w:val=""/>
+      <w:lvlJc w:val="left"/>
+      <w:pPr>
+        <w:ind w:left="2880" w:hanging="360"/>
+      </w:pPr>
+      <w:rPr>
+        <w:rFonts w:ascii="Symbol" w:hAnsi="Symbol" w:hint="default"/>
+      </w:rPr>
+    </w:lvl>
+    <w:lvl w:ilvl="4" w:tplc="100A0003" w:tentative="1">
+      <w:start w:val="1"/>
+      <w:numFmt w:val="bullet"/>
+      <w:lvlText w:val="o"/>
+      <w:lvlJc w:val="left"/>
+      <w:pPr>
+        <w:ind w:left="3600" w:hanging="360"/>
+      </w:pPr>
+      <w:rPr>
+        <w:rFonts w:ascii="Courier New" w:hAnsi="Courier New" w:cs="Courier New" w:hint="default"/>
+      </w:rPr>
+    </w:lvl>
+    <w:lvl w:ilvl="5" w:tplc="100A0005" w:tentative="1">
+      <w:start w:val="1"/>
+      <w:numFmt w:val="bullet"/>
+      <w:lvlText w:val=""/>
+      <w:lvlJc w:val="left"/>
+      <w:pPr>
+        <w:ind w:left="4320" w:hanging="360"/>
+      </w:pPr>
+      <w:rPr>
+        <w:rFonts w:ascii="Wingdings" w:hAnsi="Wingdings" w:hint="default"/>
+      </w:rPr>
+    </w:lvl>
+    <w:lvl w:ilvl="6" w:tplc="100A0001" w:tentative="1">
+      <w:start w:val="1"/>
+      <w:numFmt w:val="bullet"/>
+      <w:lvlText w:val=""/>
+      <w:lvlJc w:val="left"/>
+      <w:pPr>
+        <w:ind w:left="5040" w:hanging="360"/>
+      </w:pPr>
+      <w:rPr>
+        <w:rFonts w:ascii="Symbol" w:hAnsi="Symbol" w:hint="default"/>
+      </w:rPr>
+    </w:lvl>
+    <w:lvl w:ilvl="7" w:tplc="100A0003" w:tentative="1">
+      <w:start w:val="1"/>
+      <w:numFmt w:val="bullet"/>
+      <w:lvlText w:val="o"/>
+      <w:lvlJc w:val="left"/>
+      <w:pPr>
+        <w:ind w:left="5760" w:hanging="360"/>
+      </w:pPr>
+      <w:rPr>
+        <w:rFonts w:ascii="Courier New" w:hAnsi="Courier New" w:cs="Courier New" w:hint="default"/>
+      </w:rPr>
+    </w:lvl>
+    <w:lvl w:ilvl="8" w:tplc="100A0005" w:tentative="1">
+      <w:start w:val="1"/>
+      <w:numFmt w:val="bullet"/>
+      <w:lvlText w:val=""/>
+      <w:lvlJc w:val="left"/>
+      <w:pPr>
+        <w:ind w:left="6480" w:hanging="360"/>
+      </w:pPr>
+      <w:rPr>
+        <w:rFonts w:ascii="Wingdings" w:hAnsi="Wingdings" w:hint="default"/>
+      </w:rPr>
     </w:lvl>
   </w:abstractNum>
   <w:num w:numId="1">
@@ -6845,13 +8076,31 @@
     <w:abstractNumId w:val="0"/>
   </w:num>
   <w:num w:numId="11">
+    <w:abstractNumId w:val="13"/>
+  </w:num>
+  <w:num w:numId="12">
+    <w:abstractNumId w:val="12"/>
+  </w:num>
+  <w:num w:numId="13">
     <w:abstractNumId w:val="10"/>
+  </w:num>
+  <w:num w:numId="14">
+    <w:abstractNumId w:val="14"/>
+  </w:num>
+  <w:num w:numId="15">
+    <w:abstractNumId w:val="11"/>
+  </w:num>
+  <w:num w:numId="16">
+    <w:abstractNumId w:val="16"/>
+  </w:num>
+  <w:num w:numId="17">
+    <w:abstractNumId w:val="15"/>
   </w:num>
 </w:numbering>
 </file>
 
 <file path=word/styles.xml><?xml version="1.0" encoding="utf-8"?>
-<w:styles xmlns:mc="http://schemas.openxmlformats.org/markup-compatibility/2006" xmlns:r="http://schemas.openxmlformats.org/officeDocument/2006/relationships" xmlns:w="http://schemas.openxmlformats.org/wordprocessingml/2006/main" xmlns:w14="http://schemas.microsoft.com/office/word/2010/wordml" xmlns:w15="http://schemas.microsoft.com/office/word/2012/wordml" xmlns:w16cid="http://schemas.microsoft.com/office/word/2016/wordml/cid" xmlns:w16se="http://schemas.microsoft.com/office/word/2015/wordml/symex" mc:Ignorable="w14 w15 w16se w16cid">
+<w:styles xmlns:mc="http://schemas.openxmlformats.org/markup-compatibility/2006" xmlns:r="http://schemas.openxmlformats.org/officeDocument/2006/relationships" xmlns:w="http://schemas.openxmlformats.org/wordprocessingml/2006/main" xmlns:w14="http://schemas.microsoft.com/office/word/2010/wordml" xmlns:w15="http://schemas.microsoft.com/office/word/2012/wordml" xmlns:w16se="http://schemas.microsoft.com/office/word/2015/wordml/symex" mc:Ignorable="w14 w15 w16se">
   <w:docDefaults>
     <w:rPrDefault>
       <w:rPr>
@@ -6861,7 +8110,7 @@
     </w:rPrDefault>
     <w:pPrDefault/>
   </w:docDefaults>
-  <w:latentStyles w:defLockedState="0" w:defUIPriority="0" w:defSemiHidden="0" w:defUnhideWhenUsed="0" w:defQFormat="0" w:count="375">
+  <w:latentStyles w:defLockedState="0" w:defUIPriority="0" w:defSemiHidden="0" w:defUnhideWhenUsed="0" w:defQFormat="0" w:count="372">
     <w:lsdException w:name="Normal" w:qFormat="1"/>
     <w:lsdException w:name="heading 1" w:qFormat="1"/>
     <w:lsdException w:name="heading 2" w:qFormat="1"/>
@@ -7007,6 +8256,8 @@
     <w:lsdException w:name="Table Subtle 2" w:semiHidden="1" w:unhideWhenUsed="1"/>
     <w:lsdException w:name="Table Web 1" w:semiHidden="1" w:unhideWhenUsed="1"/>
     <w:lsdException w:name="Table Web 2" w:semiHidden="1" w:unhideWhenUsed="1"/>
+    <w:lsdException w:name="Table Web 3" w:semiHidden="1" w:unhideWhenUsed="1"/>
+    <w:lsdException w:name="Table Theme" w:semiHidden="1" w:unhideWhenUsed="1"/>
     <w:lsdException w:name="Placeholder Text" w:semiHidden="1" w:uiPriority="99"/>
     <w:lsdException w:name="No Spacing" w:uiPriority="1" w:qFormat="1"/>
     <w:lsdException w:name="Light Shading" w:uiPriority="60"/>
@@ -7223,9 +8474,6 @@
     <w:lsdException w:name="List Table 6 Colorful Accent 6" w:uiPriority="51"/>
     <w:lsdException w:name="List Table 7 Colorful Accent 6" w:uiPriority="52"/>
     <w:lsdException w:name="Mention" w:semiHidden="1" w:uiPriority="99" w:unhideWhenUsed="1"/>
-    <w:lsdException w:name="Smart Hyperlink" w:semiHidden="1" w:uiPriority="99" w:unhideWhenUsed="1"/>
-    <w:lsdException w:name="Hashtag" w:semiHidden="1" w:uiPriority="99" w:unhideWhenUsed="1"/>
-    <w:lsdException w:name="Unresolved Mention" w:semiHidden="1" w:uiPriority="99" w:unhideWhenUsed="1"/>
   </w:latentStyles>
   <w:style w:type="paragraph" w:default="1" w:styleId="Normal">
     <w:name w:val="Normal"/>
@@ -7244,7 +8492,7 @@
     <w:link w:val="Ttulo1Car"/>
     <w:autoRedefine/>
     <w:qFormat/>
-    <w:rsid w:val="008C633D"/>
+    <w:rsid w:val="003F2AFF"/>
     <w:pPr>
       <w:autoSpaceDE w:val="0"/>
       <w:autoSpaceDN w:val="0"/>
@@ -7284,10 +8532,14 @@
     <w:next w:val="Normal"/>
     <w:autoRedefine/>
     <w:qFormat/>
-    <w:rsid w:val="00707877"/>
+    <w:rsid w:val="006709B3"/>
     <w:pPr>
       <w:outlineLvl w:val="2"/>
     </w:pPr>
+    <w:rPr>
+      <w:b/>
+      <w:lang w:val="es-ES"/>
+    </w:rPr>
   </w:style>
   <w:style w:type="paragraph" w:styleId="Ttulo4">
     <w:name w:val="heading 4"/>
@@ -7762,12 +9014,13 @@
   <w:style w:type="character" w:customStyle="1" w:styleId="Ttulo1Car">
     <w:name w:val="Título 1 Car"/>
     <w:link w:val="Ttulo1"/>
-    <w:rsid w:val="008C633D"/>
+    <w:rsid w:val="003F2AFF"/>
     <w:rPr>
       <w:b/>
       <w:bCs/>
       <w:sz w:val="24"/>
       <w:szCs w:val="24"/>
+      <w:lang w:val="en-US" w:eastAsia="en-US"/>
     </w:rPr>
   </w:style>
   <w:style w:type="character" w:customStyle="1" w:styleId="Ttulo4Car">
@@ -7856,6 +9109,27 @@
       <w:rFonts w:eastAsia="Calibri"/>
       <w:i/>
       <w:lang w:val="es-CO"/>
+    </w:rPr>
+  </w:style>
+  <w:style w:type="paragraph" w:styleId="Prrafodelista">
+    <w:name w:val="List Paragraph"/>
+    <w:basedOn w:val="Normal"/>
+    <w:uiPriority w:val="34"/>
+    <w:qFormat/>
+    <w:rsid w:val="006709B3"/>
+    <w:pPr>
+      <w:ind w:left="720"/>
+      <w:contextualSpacing/>
+    </w:pPr>
+  </w:style>
+  <w:style w:type="character" w:styleId="nfasis">
+    <w:name w:val="Emphasis"/>
+    <w:basedOn w:val="Fuentedeprrafopredeter"/>
+    <w:qFormat/>
+    <w:rsid w:val="005840B2"/>
+    <w:rPr>
+      <w:i/>
+      <w:iCs/>
     </w:rPr>
   </w:style>
 </w:styles>
@@ -8147,11 +9421,35 @@
 </file>
 
 <file path=customXml/item1.xml><?xml version="1.0" encoding="utf-8"?>
-<b:Sources xmlns:b="http://schemas.openxmlformats.org/officeDocument/2006/bibliography" xmlns="http://schemas.openxmlformats.org/officeDocument/2006/bibliography" SelectedStyle="\APA.XSL" StyleName="APA"/>
+<b:Sources xmlns:b="http://schemas.openxmlformats.org/officeDocument/2006/bibliography" xmlns="http://schemas.openxmlformats.org/officeDocument/2006/bibliography" SelectedStyle="\APA.XSL" StyleName="APA">
+  <b:Source>
+    <b:Tag>Ste17</b:Tag>
+    <b:SourceType>DocumentFromInternetSite</b:SourceType>
+    <b:Guid>{D403ECEA-3A0E-40F2-866D-43AA8C5D30D1}</b:Guid>
+    <b:Title>insightcrime</b:Title>
+    <b:Year>2017</b:Year>
+    <b:LCID>es-GT</b:LCID>
+    <b:Author>
+      <b:Author>
+        <b:NameList>
+          <b:Person>
+            <b:Last>Dudley</b:Last>
+            <b:First>Steven</b:First>
+          </b:Person>
+        </b:NameList>
+      </b:Author>
+    </b:Author>
+    <b:InternetSiteTitle>insightcrime</b:InternetSiteTitle>
+    <b:Month>Abril</b:Month>
+    <b:Day>10</b:Day>
+    <b:URL>https://es.insightcrime.org/investigaciones/homicidios-guatemala-analisis-datos/</b:URL>
+    <b:RefOrder>1</b:RefOrder>
+  </b:Source>
+</b:Sources>
 </file>
 
 <file path=customXml/itemProps1.xml><?xml version="1.0" encoding="utf-8"?>
-<ds:datastoreItem xmlns:ds="http://schemas.openxmlformats.org/officeDocument/2006/customXml" ds:itemID="{1F83BD02-10D9-47BC-A657-1E5531BB6E91}">
+<ds:datastoreItem xmlns:ds="http://schemas.openxmlformats.org/officeDocument/2006/customXml" ds:itemID="{3DFD10B8-4EB5-4256-839A-86917C73F53F}">
   <ds:schemaRefs>
     <ds:schemaRef ds:uri="http://schemas.openxmlformats.org/officeDocument/2006/bibliography"/>
   </ds:schemaRefs>

</xml_diff>